<commit_message>
Completed project description component
</commit_message>
<xml_diff>
--- a/Assignment 3 - Outline.docx
+++ b/Assignment 3 - Outline.docx
@@ -527,39 +527,7 @@
           <w:color w:val="212529"/>
           <w:shd w:val="clear" w:color="auto" w:fill="FFFFFF"/>
         </w:rPr>
-        <w:t>During assignment two we found that it was difficult to gauge workload requirements for each aspect and so there was not a good balance for all members in the group, we are continuing to communicate via discord as we originally did, however this time we are trying to balance the work-load more appropriately so that each person can contribute their ideas whilst each doing a fair share of the workload. We will continue to try to improve this over the assignment period. However w</w:t>
-      </w:r>
-      <w:r>
-        <w:rPr>
-          <w:rFonts w:ascii="Arial" w:hAnsi="Arial" w:cs="Arial"/>
-          <w:color w:val="212529"/>
-          <w:shd w:val="clear" w:color="auto" w:fill="FFFFFF"/>
-        </w:rPr>
-        <w:t>ith</w:t>
-      </w:r>
-      <w:r>
-        <w:rPr>
-          <w:rFonts w:ascii="Arial" w:hAnsi="Arial" w:cs="Arial"/>
-          <w:color w:val="212529"/>
-          <w:shd w:val="clear" w:color="auto" w:fill="FFFFFF"/>
-        </w:rPr>
-        <w:t xml:space="preserve"> everyone</w:t>
-      </w:r>
-      <w:r>
-        <w:rPr>
-          <w:rFonts w:ascii="Arial" w:hAnsi="Arial" w:cs="Arial"/>
-          <w:color w:val="212529"/>
-          <w:shd w:val="clear" w:color="auto" w:fill="FFFFFF"/>
-        </w:rPr>
-        <w:t>’</w:t>
-      </w:r>
-      <w:r>
-        <w:rPr>
-          <w:rFonts w:ascii="Arial" w:hAnsi="Arial" w:cs="Arial"/>
-          <w:color w:val="212529"/>
-          <w:shd w:val="clear" w:color="auto" w:fill="FFFFFF"/>
-        </w:rPr>
-        <w:t>s busy work/life balance we continue to face ongoing challenges regarding communication.</w:t>
+        <w:t>During assignment two we found that it was difficult to gauge workload requirements for each aspect and so there was not a good balance for all members in the group, we are continuing to communicate via discord as we originally did, however this time we are trying to balance the work-load more appropriately so that each person can contribute their ideas whilst each doing a fair share of the workload. We will continue to try to improve this over the assignment period. However with everyone’s busy work/life balance we continue to face ongoing challenges regarding communication.</w:t>
       </w:r>
     </w:p>
     <w:p>
@@ -844,7 +812,7 @@
         </w:rPr>
         <w:t xml:space="preserve">Group Website - </w:t>
       </w:r>
-      <w:hyperlink r:id="rId4" w:history="1">
+      <w:hyperlink r:id="rId7" w:history="1">
         <w:r>
           <w:rPr>
             <w:rStyle w:val="Hyperlink"/>
@@ -866,7 +834,7 @@
         </w:rPr>
         <w:t xml:space="preserve">Group GitHub - </w:t>
       </w:r>
-      <w:hyperlink r:id="rId5" w:history="1">
+      <w:hyperlink r:id="rId8" w:history="1">
         <w:r>
           <w:rPr>
             <w:rStyle w:val="Hyperlink"/>
@@ -1006,6 +974,236 @@
       <w:r>
         <w:br/>
       </w:r>
+      <w:r>
+        <w:rPr>
+          <w:rFonts w:ascii="Arial" w:hAnsi="Arial" w:cs="Arial"/>
+          <w:b w:val="0"/>
+          <w:bCs w:val="0"/>
+          <w:sz w:val="22"/>
+          <w:szCs w:val="22"/>
+        </w:rPr>
+        <w:t xml:space="preserve">The major goal for our application is to provide </w:t>
+      </w:r>
+      <w:r>
+        <w:rPr>
+          <w:rFonts w:ascii="Arial" w:hAnsi="Arial" w:cs="Arial"/>
+          <w:b w:val="0"/>
+          <w:bCs w:val="0"/>
+          <w:sz w:val="22"/>
+          <w:szCs w:val="22"/>
+        </w:rPr>
+        <w:t xml:space="preserve">a </w:t>
+      </w:r>
+      <w:r>
+        <w:rPr>
+          <w:rFonts w:ascii="Arial" w:hAnsi="Arial" w:cs="Arial"/>
+          <w:b w:val="0"/>
+          <w:bCs w:val="0"/>
+          <w:sz w:val="22"/>
+          <w:szCs w:val="22"/>
+        </w:rPr>
+        <w:t>progression</w:t>
+      </w:r>
+      <w:r>
+        <w:rPr>
+          <w:rFonts w:ascii="Arial" w:hAnsi="Arial" w:cs="Arial"/>
+          <w:b w:val="0"/>
+          <w:bCs w:val="0"/>
+          <w:sz w:val="22"/>
+          <w:szCs w:val="22"/>
+        </w:rPr>
+        <w:t xml:space="preserve"> and education</w:t>
+      </w:r>
+      <w:r>
+        <w:rPr>
+          <w:rFonts w:ascii="Arial" w:hAnsi="Arial" w:cs="Arial"/>
+          <w:b w:val="0"/>
+          <w:bCs w:val="0"/>
+          <w:sz w:val="22"/>
+          <w:szCs w:val="22"/>
+        </w:rPr>
+        <w:t xml:space="preserve"> focused framework for </w:t>
+      </w:r>
+      <w:r>
+        <w:rPr>
+          <w:rFonts w:ascii="Arial" w:hAnsi="Arial" w:cs="Arial"/>
+          <w:b w:val="0"/>
+          <w:bCs w:val="0"/>
+          <w:sz w:val="22"/>
+          <w:szCs w:val="22"/>
+        </w:rPr>
+        <w:t xml:space="preserve">users to </w:t>
+      </w:r>
+      <w:r>
+        <w:rPr>
+          <w:rFonts w:ascii="Arial" w:hAnsi="Arial" w:cs="Arial"/>
+          <w:b w:val="0"/>
+          <w:bCs w:val="0"/>
+          <w:sz w:val="22"/>
+          <w:szCs w:val="22"/>
+        </w:rPr>
+        <w:t>implement in their lifestyle</w:t>
+      </w:r>
+      <w:r>
+        <w:rPr>
+          <w:rFonts w:ascii="Arial" w:hAnsi="Arial" w:cs="Arial"/>
+          <w:b w:val="0"/>
+          <w:bCs w:val="0"/>
+          <w:sz w:val="22"/>
+          <w:szCs w:val="22"/>
+        </w:rPr>
+        <w:t>.</w:t>
+      </w:r>
+      <w:r>
+        <w:rPr>
+          <w:rFonts w:ascii="Arial" w:hAnsi="Arial" w:cs="Arial"/>
+          <w:b w:val="0"/>
+          <w:bCs w:val="0"/>
+          <w:sz w:val="22"/>
+          <w:szCs w:val="22"/>
+        </w:rPr>
+        <w:t xml:space="preserve"> </w:t>
+      </w:r>
+      <w:r>
+        <w:rPr>
+          <w:rFonts w:ascii="Arial" w:hAnsi="Arial" w:cs="Arial"/>
+          <w:b w:val="0"/>
+          <w:bCs w:val="0"/>
+          <w:sz w:val="22"/>
+          <w:szCs w:val="22"/>
+        </w:rPr>
+        <w:t>This framework will ultimately allow to the user</w:t>
+      </w:r>
+      <w:r>
+        <w:rPr>
+          <w:rFonts w:ascii="Arial" w:hAnsi="Arial" w:cs="Arial"/>
+          <w:b w:val="0"/>
+          <w:bCs w:val="0"/>
+          <w:sz w:val="22"/>
+          <w:szCs w:val="22"/>
+        </w:rPr>
+        <w:t xml:space="preserve"> achieve </w:t>
+      </w:r>
+      <w:r>
+        <w:rPr>
+          <w:rFonts w:ascii="Arial" w:hAnsi="Arial" w:cs="Arial"/>
+          <w:b w:val="0"/>
+          <w:bCs w:val="0"/>
+          <w:sz w:val="22"/>
+          <w:szCs w:val="22"/>
+        </w:rPr>
+        <w:t xml:space="preserve">success in </w:t>
+      </w:r>
+      <w:r>
+        <w:rPr>
+          <w:rFonts w:ascii="Arial" w:hAnsi="Arial" w:cs="Arial"/>
+          <w:b w:val="0"/>
+          <w:bCs w:val="0"/>
+          <w:sz w:val="22"/>
+          <w:szCs w:val="22"/>
+        </w:rPr>
+        <w:t>three key areas</w:t>
+      </w:r>
+      <w:r>
+        <w:rPr>
+          <w:rFonts w:ascii="Arial" w:hAnsi="Arial" w:cs="Arial"/>
+          <w:b w:val="0"/>
+          <w:bCs w:val="0"/>
+          <w:sz w:val="22"/>
+          <w:szCs w:val="22"/>
+        </w:rPr>
+        <w:t xml:space="preserve">, diet, </w:t>
+      </w:r>
+      <w:r>
+        <w:rPr>
+          <w:rFonts w:ascii="Arial" w:hAnsi="Arial" w:cs="Arial"/>
+          <w:b w:val="0"/>
+          <w:bCs w:val="0"/>
+          <w:sz w:val="22"/>
+          <w:szCs w:val="22"/>
+        </w:rPr>
+        <w:t xml:space="preserve">fitness programming and </w:t>
+      </w:r>
+      <w:r>
+        <w:rPr>
+          <w:rFonts w:ascii="Arial" w:hAnsi="Arial" w:cs="Arial"/>
+          <w:b w:val="0"/>
+          <w:bCs w:val="0"/>
+          <w:sz w:val="22"/>
+          <w:szCs w:val="22"/>
+        </w:rPr>
+        <w:t>personal fitness goals</w:t>
+      </w:r>
+      <w:r>
+        <w:rPr>
+          <w:rFonts w:ascii="Arial" w:hAnsi="Arial" w:cs="Arial"/>
+          <w:b w:val="0"/>
+          <w:bCs w:val="0"/>
+          <w:sz w:val="22"/>
+          <w:szCs w:val="22"/>
+        </w:rPr>
+        <w:t>.</w:t>
+      </w:r>
+      <w:r>
+        <w:rPr>
+          <w:rFonts w:ascii="Arial" w:hAnsi="Arial" w:cs="Arial"/>
+          <w:b w:val="0"/>
+          <w:bCs w:val="0"/>
+          <w:sz w:val="22"/>
+          <w:szCs w:val="22"/>
+        </w:rPr>
+        <w:t xml:space="preserve"> Whilst achieving these goals, the core </w:t>
+      </w:r>
+      <w:r>
+        <w:rPr>
+          <w:rFonts w:ascii="Arial" w:hAnsi="Arial" w:cs="Arial"/>
+          <w:b w:val="0"/>
+          <w:bCs w:val="0"/>
+          <w:sz w:val="22"/>
+          <w:szCs w:val="22"/>
+        </w:rPr>
+        <w:t>design philosophy of the application is this: “</w:t>
+      </w:r>
+      <w:r>
+        <w:rPr>
+          <w:rFonts w:ascii="Arial" w:hAnsi="Arial" w:cs="Arial"/>
+          <w:b w:val="0"/>
+          <w:bCs w:val="0"/>
+          <w:sz w:val="22"/>
+          <w:szCs w:val="22"/>
+        </w:rPr>
+        <w:t>Small achievable goals that end in successes, result in long-</w:t>
+      </w:r>
+      <w:r>
+        <w:rPr>
+          <w:rFonts w:ascii="Arial" w:hAnsi="Arial" w:cs="Arial"/>
+          <w:b w:val="0"/>
+          <w:bCs w:val="0"/>
+          <w:sz w:val="22"/>
+          <w:szCs w:val="22"/>
+        </w:rPr>
+        <w:t>lasting changes in lifestyle”</w:t>
+      </w:r>
+      <w:r>
+        <w:rPr>
+          <w:rFonts w:ascii="Arial" w:hAnsi="Arial" w:cs="Arial"/>
+          <w:b w:val="0"/>
+          <w:bCs w:val="0"/>
+          <w:sz w:val="22"/>
+          <w:szCs w:val="22"/>
+        </w:rPr>
+        <w:t xml:space="preserve">. The three key </w:t>
+      </w:r>
+      <w:r>
+        <w:rPr>
+          <w:rFonts w:ascii="Arial" w:hAnsi="Arial" w:cs="Arial"/>
+          <w:b w:val="0"/>
+          <w:bCs w:val="0"/>
+          <w:sz w:val="22"/>
+          <w:szCs w:val="22"/>
+        </w:rPr>
+        <w:t>focuses of the application are as below.</w:t>
+      </w:r>
     </w:p>
     <w:p>
       <w:pPr>
@@ -1026,41 +1224,1417 @@
           <w:sz w:val="22"/>
           <w:szCs w:val="22"/>
         </w:rPr>
-        <w:t xml:space="preserve">The major goal for our application is to provide </w:t>
+        <w:t>Firstly,</w:t>
+      </w:r>
+      <w:r>
+        <w:rPr>
+          <w:rFonts w:ascii="Arial" w:hAnsi="Arial" w:cs="Arial"/>
+          <w:b w:val="0"/>
+          <w:bCs w:val="0"/>
+          <w:sz w:val="22"/>
+          <w:szCs w:val="22"/>
+        </w:rPr>
+        <w:t xml:space="preserve"> our app will </w:t>
+      </w:r>
+      <w:r>
+        <w:rPr>
+          <w:rFonts w:ascii="Arial" w:hAnsi="Arial" w:cs="Arial"/>
+          <w:b w:val="0"/>
+          <w:bCs w:val="0"/>
+          <w:sz w:val="22"/>
+          <w:szCs w:val="22"/>
+        </w:rPr>
+        <w:t xml:space="preserve">provide the user with </w:t>
+      </w:r>
+      <w:r>
+        <w:rPr>
+          <w:rFonts w:ascii="Arial" w:hAnsi="Arial" w:cs="Arial"/>
+          <w:b w:val="0"/>
+          <w:bCs w:val="0"/>
+          <w:sz w:val="22"/>
+          <w:szCs w:val="22"/>
+        </w:rPr>
+        <w:t>the tools</w:t>
+      </w:r>
+      <w:r>
+        <w:rPr>
+          <w:rFonts w:ascii="Arial" w:hAnsi="Arial" w:cs="Arial"/>
+          <w:b w:val="0"/>
+          <w:bCs w:val="0"/>
+          <w:sz w:val="22"/>
+          <w:szCs w:val="22"/>
+        </w:rPr>
+        <w:t xml:space="preserve"> and education</w:t>
+      </w:r>
+      <w:r>
+        <w:rPr>
+          <w:rFonts w:ascii="Arial" w:hAnsi="Arial" w:cs="Arial"/>
+          <w:b w:val="0"/>
+          <w:bCs w:val="0"/>
+          <w:sz w:val="22"/>
+          <w:szCs w:val="22"/>
+        </w:rPr>
+        <w:t xml:space="preserve"> to control</w:t>
+      </w:r>
+      <w:r>
+        <w:rPr>
+          <w:rFonts w:ascii="Arial" w:hAnsi="Arial" w:cs="Arial"/>
+          <w:b w:val="0"/>
+          <w:bCs w:val="0"/>
+          <w:sz w:val="22"/>
+          <w:szCs w:val="22"/>
+        </w:rPr>
+        <w:t xml:space="preserve"> and manage</w:t>
+      </w:r>
+      <w:r>
+        <w:rPr>
+          <w:rFonts w:ascii="Arial" w:hAnsi="Arial" w:cs="Arial"/>
+          <w:b w:val="0"/>
+          <w:bCs w:val="0"/>
+          <w:sz w:val="22"/>
+          <w:szCs w:val="22"/>
+        </w:rPr>
+        <w:t xml:space="preserve"> their diet</w:t>
+      </w:r>
+      <w:r>
+        <w:rPr>
+          <w:rFonts w:ascii="Arial" w:hAnsi="Arial" w:cs="Arial"/>
+          <w:b w:val="0"/>
+          <w:bCs w:val="0"/>
+          <w:sz w:val="22"/>
+          <w:szCs w:val="22"/>
+        </w:rPr>
+        <w:t>.</w:t>
+      </w:r>
+      <w:r>
+        <w:rPr>
+          <w:rFonts w:ascii="Arial" w:hAnsi="Arial" w:cs="Arial"/>
+          <w:b w:val="0"/>
+          <w:bCs w:val="0"/>
+          <w:sz w:val="22"/>
+          <w:szCs w:val="22"/>
+        </w:rPr>
+        <w:t xml:space="preserve"> </w:t>
+      </w:r>
+      <w:r>
+        <w:rPr>
+          <w:rFonts w:ascii="Arial" w:hAnsi="Arial" w:cs="Arial"/>
+          <w:b w:val="0"/>
+          <w:bCs w:val="0"/>
+          <w:sz w:val="22"/>
+          <w:szCs w:val="22"/>
+        </w:rPr>
+        <w:t>T</w:t>
+      </w:r>
+      <w:r>
+        <w:rPr>
+          <w:rFonts w:ascii="Arial" w:hAnsi="Arial" w:cs="Arial"/>
+          <w:b w:val="0"/>
+          <w:bCs w:val="0"/>
+          <w:sz w:val="22"/>
+          <w:szCs w:val="22"/>
+        </w:rPr>
+        <w:t>his</w:t>
+      </w:r>
+      <w:r>
+        <w:rPr>
+          <w:rFonts w:ascii="Arial" w:hAnsi="Arial" w:cs="Arial"/>
+          <w:b w:val="0"/>
+          <w:bCs w:val="0"/>
+          <w:sz w:val="22"/>
+          <w:szCs w:val="22"/>
+        </w:rPr>
+        <w:t xml:space="preserve"> </w:t>
+      </w:r>
+      <w:r>
+        <w:rPr>
+          <w:rFonts w:ascii="Arial" w:hAnsi="Arial" w:cs="Arial"/>
+          <w:b w:val="0"/>
+          <w:bCs w:val="0"/>
+          <w:sz w:val="22"/>
+          <w:szCs w:val="22"/>
+        </w:rPr>
+        <w:t>will come in many forms including; calorie counting, educational documentation</w:t>
+      </w:r>
+      <w:r>
+        <w:rPr>
+          <w:rFonts w:ascii="Arial" w:hAnsi="Arial" w:cs="Arial"/>
+          <w:b w:val="0"/>
+          <w:bCs w:val="0"/>
+          <w:sz w:val="22"/>
+          <w:szCs w:val="22"/>
+        </w:rPr>
+        <w:t xml:space="preserve">/videos </w:t>
+      </w:r>
+      <w:r>
+        <w:rPr>
+          <w:rFonts w:ascii="Arial" w:hAnsi="Arial" w:cs="Arial"/>
+          <w:b w:val="0"/>
+          <w:bCs w:val="0"/>
+          <w:sz w:val="22"/>
+          <w:szCs w:val="22"/>
+        </w:rPr>
+        <w:t>to demystify the</w:t>
+      </w:r>
+      <w:r>
+        <w:rPr>
+          <w:rFonts w:ascii="Arial" w:hAnsi="Arial" w:cs="Arial"/>
+          <w:b w:val="0"/>
+          <w:bCs w:val="0"/>
+          <w:sz w:val="22"/>
+          <w:szCs w:val="22"/>
+        </w:rPr>
+        <w:t xml:space="preserve"> </w:t>
+      </w:r>
+      <w:r>
+        <w:rPr>
+          <w:rFonts w:ascii="Arial" w:hAnsi="Arial" w:cs="Arial"/>
+          <w:b w:val="0"/>
+          <w:bCs w:val="0"/>
+          <w:sz w:val="22"/>
+          <w:szCs w:val="22"/>
+        </w:rPr>
+        <w:t xml:space="preserve">information surrounding food, </w:t>
+      </w:r>
+      <w:r>
+        <w:rPr>
+          <w:rFonts w:ascii="Arial" w:hAnsi="Arial" w:cs="Arial"/>
+          <w:b w:val="0"/>
+          <w:bCs w:val="0"/>
+          <w:sz w:val="22"/>
+          <w:szCs w:val="22"/>
+        </w:rPr>
+        <w:t>customise</w:t>
+      </w:r>
+      <w:r>
+        <w:rPr>
+          <w:rFonts w:ascii="Arial" w:hAnsi="Arial" w:cs="Arial"/>
+          <w:b w:val="0"/>
+          <w:bCs w:val="0"/>
+          <w:sz w:val="22"/>
+          <w:szCs w:val="22"/>
+        </w:rPr>
+        <w:t>d</w:t>
+      </w:r>
+      <w:r>
+        <w:rPr>
+          <w:rFonts w:ascii="Arial" w:hAnsi="Arial" w:cs="Arial"/>
+          <w:b w:val="0"/>
+          <w:bCs w:val="0"/>
+          <w:sz w:val="22"/>
+          <w:szCs w:val="22"/>
+        </w:rPr>
+        <w:t xml:space="preserve"> meal plans for </w:t>
+      </w:r>
+      <w:r>
+        <w:rPr>
+          <w:rFonts w:ascii="Arial" w:hAnsi="Arial" w:cs="Arial"/>
+          <w:b w:val="0"/>
+          <w:bCs w:val="0"/>
+          <w:sz w:val="22"/>
+          <w:szCs w:val="22"/>
+        </w:rPr>
+        <w:t xml:space="preserve">the user that </w:t>
+      </w:r>
+      <w:r>
+        <w:rPr>
+          <w:rFonts w:ascii="Arial" w:hAnsi="Arial" w:cs="Arial"/>
+          <w:b w:val="0"/>
+          <w:bCs w:val="0"/>
+          <w:sz w:val="22"/>
+          <w:szCs w:val="22"/>
+        </w:rPr>
+        <w:t>shows the</w:t>
+      </w:r>
+      <w:r>
+        <w:rPr>
+          <w:rFonts w:ascii="Arial" w:hAnsi="Arial" w:cs="Arial"/>
+          <w:b w:val="0"/>
+          <w:bCs w:val="0"/>
+          <w:sz w:val="22"/>
+          <w:szCs w:val="22"/>
+        </w:rPr>
+        <w:t xml:space="preserve">m </w:t>
+      </w:r>
+      <w:r>
+        <w:rPr>
+          <w:rFonts w:ascii="Arial" w:hAnsi="Arial" w:cs="Arial"/>
+          <w:b w:val="0"/>
+          <w:bCs w:val="0"/>
+          <w:sz w:val="22"/>
+          <w:szCs w:val="22"/>
+        </w:rPr>
+        <w:t>what t</w:t>
+      </w:r>
+      <w:r>
+        <w:rPr>
+          <w:rFonts w:ascii="Arial" w:hAnsi="Arial" w:cs="Arial"/>
+          <w:b w:val="0"/>
+          <w:bCs w:val="0"/>
+          <w:sz w:val="22"/>
+          <w:szCs w:val="22"/>
+        </w:rPr>
+        <w:t>o</w:t>
+      </w:r>
+      <w:r>
+        <w:rPr>
+          <w:rFonts w:ascii="Arial" w:hAnsi="Arial" w:cs="Arial"/>
+          <w:b w:val="0"/>
+          <w:bCs w:val="0"/>
+          <w:sz w:val="22"/>
+          <w:szCs w:val="22"/>
+        </w:rPr>
+        <w:t xml:space="preserve"> </w:t>
+      </w:r>
+      <w:r>
+        <w:rPr>
+          <w:rFonts w:ascii="Arial" w:hAnsi="Arial" w:cs="Arial"/>
+          <w:b w:val="0"/>
+          <w:bCs w:val="0"/>
+          <w:sz w:val="22"/>
+          <w:szCs w:val="22"/>
+        </w:rPr>
+        <w:t>do</w:t>
+      </w:r>
+      <w:r>
+        <w:rPr>
+          <w:rFonts w:ascii="Arial" w:hAnsi="Arial" w:cs="Arial"/>
+          <w:b w:val="0"/>
+          <w:bCs w:val="0"/>
+          <w:sz w:val="22"/>
+          <w:szCs w:val="22"/>
+        </w:rPr>
+        <w:t xml:space="preserve"> in terms of</w:t>
+      </w:r>
+      <w:r>
+        <w:rPr>
+          <w:rFonts w:ascii="Arial" w:hAnsi="Arial" w:cs="Arial"/>
+          <w:b w:val="0"/>
+          <w:bCs w:val="0"/>
+          <w:sz w:val="22"/>
+          <w:szCs w:val="22"/>
+        </w:rPr>
+        <w:t xml:space="preserve"> food in-take</w:t>
+      </w:r>
+      <w:r>
+        <w:rPr>
+          <w:rFonts w:ascii="Arial" w:hAnsi="Arial" w:cs="Arial"/>
+          <w:b w:val="0"/>
+          <w:bCs w:val="0"/>
+          <w:sz w:val="22"/>
+          <w:szCs w:val="22"/>
+        </w:rPr>
+        <w:t xml:space="preserve"> and educates them as to why th</w:t>
+      </w:r>
+      <w:r>
+        <w:rPr>
+          <w:rFonts w:ascii="Arial" w:hAnsi="Arial" w:cs="Arial"/>
+          <w:b w:val="0"/>
+          <w:bCs w:val="0"/>
+          <w:sz w:val="22"/>
+          <w:szCs w:val="22"/>
+        </w:rPr>
+        <w:t xml:space="preserve">ese things are important and how it works in the bigger picture, </w:t>
+      </w:r>
+      <w:r>
+        <w:rPr>
+          <w:rFonts w:ascii="Arial" w:hAnsi="Arial" w:cs="Arial"/>
+          <w:b w:val="0"/>
+          <w:bCs w:val="0"/>
+          <w:sz w:val="22"/>
+          <w:szCs w:val="22"/>
+        </w:rPr>
+        <w:t>which is a key ingredient</w:t>
+      </w:r>
+      <w:r>
+        <w:rPr>
+          <w:rFonts w:ascii="Arial" w:hAnsi="Arial" w:cs="Arial"/>
+          <w:b w:val="0"/>
+          <w:bCs w:val="0"/>
+          <w:sz w:val="22"/>
+          <w:szCs w:val="22"/>
+        </w:rPr>
+        <w:t xml:space="preserve"> in</w:t>
+      </w:r>
+      <w:r>
+        <w:rPr>
+          <w:rFonts w:ascii="Arial" w:hAnsi="Arial" w:cs="Arial"/>
+          <w:b w:val="0"/>
+          <w:bCs w:val="0"/>
+          <w:sz w:val="22"/>
+          <w:szCs w:val="22"/>
+        </w:rPr>
+        <w:t xml:space="preserve"> </w:t>
+      </w:r>
+      <w:r>
+        <w:rPr>
+          <w:rFonts w:ascii="Arial" w:hAnsi="Arial" w:cs="Arial"/>
+          <w:b w:val="0"/>
+          <w:bCs w:val="0"/>
+          <w:sz w:val="22"/>
+          <w:szCs w:val="22"/>
+        </w:rPr>
+        <w:t xml:space="preserve">implementing long-term change. </w:t>
+      </w:r>
+    </w:p>
+    <w:p>
+      <w:pPr>
+        <w:pStyle w:val="Heading4"/>
+        <w:rPr>
+          <w:rFonts w:ascii="Arial" w:hAnsi="Arial" w:cs="Arial"/>
+          <w:b w:val="0"/>
+          <w:bCs w:val="0"/>
+          <w:sz w:val="22"/>
+          <w:szCs w:val="22"/>
+        </w:rPr>
+      </w:pPr>
+      <w:r>
+        <w:rPr>
+          <w:rFonts w:ascii="Arial" w:hAnsi="Arial" w:cs="Arial"/>
+          <w:b w:val="0"/>
+          <w:bCs w:val="0"/>
+          <w:sz w:val="22"/>
+          <w:szCs w:val="22"/>
+        </w:rPr>
+        <w:t xml:space="preserve">Secondly, </w:t>
+      </w:r>
+      <w:r>
+        <w:rPr>
+          <w:rFonts w:ascii="Arial" w:hAnsi="Arial" w:cs="Arial"/>
+          <w:b w:val="0"/>
+          <w:bCs w:val="0"/>
+          <w:sz w:val="22"/>
+          <w:szCs w:val="22"/>
+        </w:rPr>
+        <w:t>the ap</w:t>
+      </w:r>
+      <w:r>
+        <w:rPr>
+          <w:rFonts w:ascii="Arial" w:hAnsi="Arial" w:cs="Arial"/>
+          <w:b w:val="0"/>
+          <w:bCs w:val="0"/>
+          <w:sz w:val="22"/>
+          <w:szCs w:val="22"/>
+        </w:rPr>
+        <w:t xml:space="preserve">plication will </w:t>
+      </w:r>
+      <w:r>
+        <w:rPr>
+          <w:rFonts w:ascii="Arial" w:hAnsi="Arial" w:cs="Arial"/>
+          <w:b w:val="0"/>
+          <w:bCs w:val="0"/>
+          <w:sz w:val="22"/>
+          <w:szCs w:val="22"/>
+        </w:rPr>
+        <w:t>provide the user with the tools</w:t>
+      </w:r>
+      <w:r>
+        <w:rPr>
+          <w:rFonts w:ascii="Arial" w:hAnsi="Arial" w:cs="Arial"/>
+          <w:b w:val="0"/>
+          <w:bCs w:val="0"/>
+          <w:sz w:val="22"/>
+          <w:szCs w:val="22"/>
+        </w:rPr>
+        <w:t xml:space="preserve"> and education </w:t>
+      </w:r>
+      <w:r>
+        <w:rPr>
+          <w:rFonts w:ascii="Arial" w:hAnsi="Arial" w:cs="Arial"/>
+          <w:b w:val="0"/>
+          <w:bCs w:val="0"/>
+          <w:sz w:val="22"/>
+          <w:szCs w:val="22"/>
+        </w:rPr>
+        <w:t xml:space="preserve">to manage their workout programs, </w:t>
+      </w:r>
+      <w:r>
+        <w:rPr>
+          <w:rFonts w:ascii="Arial" w:hAnsi="Arial" w:cs="Arial"/>
+          <w:b w:val="0"/>
+          <w:bCs w:val="0"/>
+          <w:sz w:val="22"/>
+          <w:szCs w:val="22"/>
+        </w:rPr>
+        <w:t xml:space="preserve">allowing them to customise their workout based on personal preference, target areas, </w:t>
+      </w:r>
+      <w:r>
+        <w:rPr>
+          <w:rFonts w:ascii="Arial" w:hAnsi="Arial" w:cs="Arial"/>
+          <w:b w:val="0"/>
+          <w:bCs w:val="0"/>
+          <w:sz w:val="22"/>
+          <w:szCs w:val="22"/>
+        </w:rPr>
+        <w:t xml:space="preserve">experience/fitness level. </w:t>
+      </w:r>
+      <w:r>
+        <w:rPr>
+          <w:rFonts w:ascii="Arial" w:hAnsi="Arial" w:cs="Arial"/>
+          <w:b w:val="0"/>
+          <w:bCs w:val="0"/>
+          <w:sz w:val="22"/>
+          <w:szCs w:val="22"/>
+        </w:rPr>
+        <w:t>This component will include education on how to exercise each area of the body, what different exercises do for them physiologically and provide varying levels of intensity based on their physical attributes.</w:t>
+      </w:r>
+    </w:p>
+    <w:p>
+      <w:pPr>
+        <w:pStyle w:val="Heading4"/>
+        <w:rPr>
+          <w:rFonts w:ascii="Arial" w:hAnsi="Arial" w:cs="Arial"/>
+          <w:b w:val="0"/>
+          <w:bCs w:val="0"/>
+          <w:sz w:val="22"/>
+          <w:szCs w:val="22"/>
+        </w:rPr>
+      </w:pPr>
+      <w:r>
+        <w:rPr>
+          <w:rFonts w:ascii="Arial" w:hAnsi="Arial" w:cs="Arial"/>
+          <w:b w:val="0"/>
+          <w:bCs w:val="0"/>
+          <w:sz w:val="22"/>
+          <w:szCs w:val="22"/>
+        </w:rPr>
+        <w:t xml:space="preserve">Lastly, </w:t>
+      </w:r>
+      <w:r>
+        <w:rPr>
+          <w:rFonts w:ascii="Arial" w:hAnsi="Arial" w:cs="Arial"/>
+          <w:b w:val="0"/>
+          <w:bCs w:val="0"/>
+          <w:sz w:val="22"/>
+          <w:szCs w:val="22"/>
+        </w:rPr>
+        <w:t>the fitness app will tie the</w:t>
+      </w:r>
+      <w:r>
+        <w:rPr>
+          <w:rFonts w:ascii="Arial" w:hAnsi="Arial" w:cs="Arial"/>
+          <w:b w:val="0"/>
+          <w:bCs w:val="0"/>
+          <w:sz w:val="22"/>
+          <w:szCs w:val="22"/>
+        </w:rPr>
+        <w:t xml:space="preserve"> first two components in to a targeted</w:t>
+      </w:r>
+      <w:r>
+        <w:rPr>
+          <w:rFonts w:ascii="Arial" w:hAnsi="Arial" w:cs="Arial"/>
+          <w:b w:val="0"/>
+          <w:bCs w:val="0"/>
+          <w:sz w:val="22"/>
+          <w:szCs w:val="22"/>
+        </w:rPr>
+        <w:t xml:space="preserve"> and achievable </w:t>
+      </w:r>
+      <w:r>
+        <w:rPr>
+          <w:rFonts w:ascii="Arial" w:hAnsi="Arial" w:cs="Arial"/>
+          <w:b w:val="0"/>
+          <w:bCs w:val="0"/>
+          <w:sz w:val="22"/>
+          <w:szCs w:val="22"/>
+        </w:rPr>
+        <w:t>plan</w:t>
+      </w:r>
+      <w:r>
+        <w:rPr>
+          <w:rFonts w:ascii="Arial" w:hAnsi="Arial" w:cs="Arial"/>
+          <w:b w:val="0"/>
+          <w:bCs w:val="0"/>
+          <w:sz w:val="22"/>
+          <w:szCs w:val="22"/>
+        </w:rPr>
+        <w:t xml:space="preserve"> which helps the user to focus on</w:t>
+      </w:r>
+      <w:r>
+        <w:rPr>
+          <w:rFonts w:ascii="Arial" w:hAnsi="Arial" w:cs="Arial"/>
+          <w:b w:val="0"/>
+          <w:bCs w:val="0"/>
+          <w:sz w:val="22"/>
+          <w:szCs w:val="22"/>
+        </w:rPr>
+        <w:t xml:space="preserve"> implementing changes in their lifestyle through</w:t>
+      </w:r>
+      <w:r>
+        <w:rPr>
+          <w:rFonts w:ascii="Arial" w:hAnsi="Arial" w:cs="Arial"/>
+          <w:b w:val="0"/>
+          <w:bCs w:val="0"/>
+          <w:sz w:val="22"/>
+          <w:szCs w:val="22"/>
+        </w:rPr>
+        <w:t xml:space="preserve"> </w:t>
+      </w:r>
+      <w:r>
+        <w:rPr>
+          <w:rFonts w:ascii="Arial" w:hAnsi="Arial" w:cs="Arial"/>
+          <w:b w:val="0"/>
+          <w:bCs w:val="0"/>
+          <w:sz w:val="22"/>
+          <w:szCs w:val="22"/>
+        </w:rPr>
+        <w:t>small incremental goals</w:t>
+      </w:r>
+      <w:r>
+        <w:rPr>
+          <w:rFonts w:ascii="Arial" w:hAnsi="Arial" w:cs="Arial"/>
+          <w:b w:val="0"/>
+          <w:bCs w:val="0"/>
+          <w:sz w:val="22"/>
+          <w:szCs w:val="22"/>
+        </w:rPr>
+        <w:t>.</w:t>
+      </w:r>
+      <w:r>
+        <w:rPr>
+          <w:rFonts w:ascii="Arial" w:hAnsi="Arial" w:cs="Arial"/>
+          <w:b w:val="0"/>
+          <w:bCs w:val="0"/>
+          <w:sz w:val="22"/>
+          <w:szCs w:val="22"/>
+        </w:rPr>
+        <w:t xml:space="preserve"> </w:t>
+      </w:r>
+      <w:r>
+        <w:rPr>
+          <w:rFonts w:ascii="Arial" w:hAnsi="Arial" w:cs="Arial"/>
+          <w:b w:val="0"/>
+          <w:bCs w:val="0"/>
+          <w:sz w:val="22"/>
+          <w:szCs w:val="22"/>
+        </w:rPr>
+        <w:t xml:space="preserve">This </w:t>
+      </w:r>
+      <w:r>
+        <w:rPr>
+          <w:rFonts w:ascii="Arial" w:hAnsi="Arial" w:cs="Arial"/>
+          <w:b w:val="0"/>
+          <w:bCs w:val="0"/>
+          <w:sz w:val="22"/>
+          <w:szCs w:val="22"/>
+        </w:rPr>
+        <w:t>component will be designed so that each goal is</w:t>
+      </w:r>
+      <w:r>
+        <w:rPr>
+          <w:rFonts w:ascii="Arial" w:hAnsi="Arial" w:cs="Arial"/>
+          <w:b w:val="0"/>
+          <w:bCs w:val="0"/>
+          <w:sz w:val="22"/>
+          <w:szCs w:val="22"/>
+        </w:rPr>
+        <w:t xml:space="preserve"> targeted</w:t>
+      </w:r>
+      <w:r>
+        <w:rPr>
+          <w:rFonts w:ascii="Arial" w:hAnsi="Arial" w:cs="Arial"/>
+          <w:b w:val="0"/>
+          <w:bCs w:val="0"/>
+          <w:sz w:val="22"/>
+          <w:szCs w:val="22"/>
+        </w:rPr>
+        <w:t xml:space="preserve"> and personal whilst </w:t>
+      </w:r>
+      <w:r>
+        <w:rPr>
+          <w:rFonts w:ascii="Arial" w:hAnsi="Arial" w:cs="Arial"/>
+          <w:b w:val="0"/>
+          <w:bCs w:val="0"/>
+          <w:sz w:val="22"/>
+          <w:szCs w:val="22"/>
+        </w:rPr>
+        <w:t xml:space="preserve">manageable </w:t>
+      </w:r>
+      <w:r>
+        <w:rPr>
+          <w:rFonts w:ascii="Arial" w:hAnsi="Arial" w:cs="Arial"/>
+          <w:b w:val="0"/>
+          <w:bCs w:val="0"/>
+          <w:sz w:val="22"/>
+          <w:szCs w:val="22"/>
+        </w:rPr>
+        <w:t>so that the user</w:t>
+      </w:r>
+      <w:r>
+        <w:rPr>
+          <w:rFonts w:ascii="Arial" w:hAnsi="Arial" w:cs="Arial"/>
+          <w:b w:val="0"/>
+          <w:bCs w:val="0"/>
+          <w:sz w:val="22"/>
+          <w:szCs w:val="22"/>
+        </w:rPr>
+        <w:t xml:space="preserve"> develops long-term habits </w:t>
+      </w:r>
+      <w:r>
+        <w:rPr>
+          <w:rFonts w:ascii="Arial" w:hAnsi="Arial" w:cs="Arial"/>
+          <w:b w:val="0"/>
+          <w:bCs w:val="0"/>
+          <w:sz w:val="22"/>
+          <w:szCs w:val="22"/>
+        </w:rPr>
+        <w:t xml:space="preserve">without feeling like they have failed if they suffer </w:t>
+      </w:r>
+      <w:r>
+        <w:rPr>
+          <w:rFonts w:ascii="Arial" w:hAnsi="Arial" w:cs="Arial"/>
+          <w:b w:val="0"/>
+          <w:bCs w:val="0"/>
+          <w:sz w:val="22"/>
+          <w:szCs w:val="22"/>
+        </w:rPr>
+        <w:t>setbacks</w:t>
+      </w:r>
+      <w:r>
+        <w:rPr>
+          <w:rFonts w:ascii="Arial" w:hAnsi="Arial" w:cs="Arial"/>
+          <w:b w:val="0"/>
+          <w:bCs w:val="0"/>
+          <w:sz w:val="22"/>
+          <w:szCs w:val="22"/>
+        </w:rPr>
+        <w:t>.</w:t>
+      </w:r>
+      <w:r>
+        <w:rPr>
+          <w:rFonts w:ascii="Arial" w:hAnsi="Arial" w:cs="Arial"/>
+          <w:b w:val="0"/>
+          <w:bCs w:val="0"/>
+          <w:sz w:val="22"/>
+          <w:szCs w:val="22"/>
+        </w:rPr>
+        <w:t xml:space="preserve"> </w:t>
+      </w:r>
+      <w:r>
+        <w:rPr>
+          <w:rFonts w:ascii="Arial" w:hAnsi="Arial" w:cs="Arial"/>
+          <w:b w:val="0"/>
+          <w:bCs w:val="0"/>
+          <w:sz w:val="22"/>
+          <w:szCs w:val="22"/>
+        </w:rPr>
+        <w:t>This is</w:t>
+      </w:r>
+      <w:r>
+        <w:rPr>
+          <w:rFonts w:ascii="Arial" w:hAnsi="Arial" w:cs="Arial"/>
+          <w:b w:val="0"/>
+          <w:bCs w:val="0"/>
+          <w:sz w:val="22"/>
+          <w:szCs w:val="22"/>
+        </w:rPr>
+        <w:t xml:space="preserve"> the core concept of </w:t>
+      </w:r>
+      <w:r>
+        <w:rPr>
+          <w:rFonts w:ascii="Arial" w:hAnsi="Arial" w:cs="Arial"/>
+          <w:b w:val="0"/>
+          <w:bCs w:val="0"/>
+          <w:sz w:val="22"/>
+          <w:szCs w:val="22"/>
+        </w:rPr>
+        <w:t>our</w:t>
+      </w:r>
+      <w:r>
+        <w:rPr>
+          <w:rFonts w:ascii="Arial" w:hAnsi="Arial" w:cs="Arial"/>
+          <w:b w:val="0"/>
+          <w:bCs w:val="0"/>
+          <w:sz w:val="22"/>
+          <w:szCs w:val="22"/>
+        </w:rPr>
+        <w:t xml:space="preserve"> application and where the largest portion of work will go, including to </w:t>
+      </w:r>
+      <w:r>
+        <w:rPr>
+          <w:rFonts w:ascii="Arial" w:hAnsi="Arial" w:cs="Arial"/>
+          <w:b w:val="0"/>
+          <w:bCs w:val="0"/>
+          <w:sz w:val="22"/>
+          <w:szCs w:val="22"/>
+        </w:rPr>
+        <w:t xml:space="preserve">developing </w:t>
+      </w:r>
+      <w:r>
+        <w:rPr>
+          <w:rFonts w:ascii="Arial" w:hAnsi="Arial" w:cs="Arial"/>
+          <w:b w:val="0"/>
+          <w:bCs w:val="0"/>
+          <w:sz w:val="22"/>
+          <w:szCs w:val="22"/>
+        </w:rPr>
+        <w:t>proprietary</w:t>
+      </w:r>
+      <w:r>
+        <w:rPr>
+          <w:rFonts w:ascii="Arial" w:hAnsi="Arial" w:cs="Arial"/>
+          <w:b w:val="0"/>
+          <w:bCs w:val="0"/>
+          <w:sz w:val="22"/>
+          <w:szCs w:val="22"/>
+        </w:rPr>
+        <w:t xml:space="preserve"> personal</w:t>
+      </w:r>
+      <w:r>
+        <w:rPr>
+          <w:rFonts w:ascii="Arial" w:hAnsi="Arial" w:cs="Arial"/>
+          <w:b w:val="0"/>
+          <w:bCs w:val="0"/>
+          <w:sz w:val="22"/>
+          <w:szCs w:val="22"/>
+        </w:rPr>
+        <w:t xml:space="preserve"> progression software which u</w:t>
+      </w:r>
+      <w:r>
+        <w:rPr>
+          <w:rFonts w:ascii="Arial" w:hAnsi="Arial" w:cs="Arial"/>
+          <w:b w:val="0"/>
+          <w:bCs w:val="0"/>
+          <w:sz w:val="22"/>
+          <w:szCs w:val="22"/>
+        </w:rPr>
+        <w:t>se</w:t>
+      </w:r>
+      <w:r>
+        <w:rPr>
+          <w:rFonts w:ascii="Arial" w:hAnsi="Arial" w:cs="Arial"/>
+          <w:b w:val="0"/>
+          <w:bCs w:val="0"/>
+          <w:sz w:val="22"/>
+          <w:szCs w:val="22"/>
+        </w:rPr>
+        <w:t>s user generated</w:t>
+      </w:r>
+      <w:r>
+        <w:rPr>
+          <w:rFonts w:ascii="Arial" w:hAnsi="Arial" w:cs="Arial"/>
+          <w:b w:val="0"/>
+          <w:bCs w:val="0"/>
+          <w:sz w:val="22"/>
+          <w:szCs w:val="22"/>
+        </w:rPr>
+        <w:t xml:space="preserve"> photos to measure progression over a set period.</w:t>
+      </w:r>
+    </w:p>
+    <w:p>
+      <w:pPr>
+        <w:pStyle w:val="Heading4"/>
+      </w:pPr>
+    </w:p>
+    <w:p>
+      <w:pPr>
+        <w:pStyle w:val="Heading4"/>
+      </w:pPr>
+    </w:p>
+    <w:p>
+      <w:pPr>
+        <w:pStyle w:val="Heading4"/>
+        <w:rPr>
+          <w:rFonts w:ascii="Arial" w:hAnsi="Arial" w:cs="Arial"/>
+          <w:b w:val="0"/>
+          <w:bCs w:val="0"/>
+          <w:sz w:val="22"/>
+          <w:szCs w:val="22"/>
+        </w:rPr>
+      </w:pPr>
+      <w:r>
+        <w:t>Motivations</w:t>
+      </w:r>
+      <w:r>
+        <w:br/>
+      </w:r>
+      <w:r>
+        <w:rPr>
+          <w:rFonts w:ascii="Arial" w:hAnsi="Arial" w:cs="Arial"/>
+          <w:b w:val="0"/>
+          <w:bCs w:val="0"/>
+          <w:sz w:val="22"/>
+          <w:szCs w:val="22"/>
+        </w:rPr>
+        <w:t xml:space="preserve">Accessibility and convenience </w:t>
+      </w:r>
+      <w:r>
+        <w:rPr>
+          <w:rFonts w:ascii="Arial" w:hAnsi="Arial" w:cs="Arial"/>
+          <w:b w:val="0"/>
+          <w:bCs w:val="0"/>
+          <w:sz w:val="22"/>
+          <w:szCs w:val="22"/>
+        </w:rPr>
+        <w:t>are</w:t>
+      </w:r>
+      <w:r>
+        <w:rPr>
+          <w:rFonts w:ascii="Arial" w:hAnsi="Arial" w:cs="Arial"/>
+          <w:b w:val="0"/>
+          <w:bCs w:val="0"/>
+          <w:sz w:val="22"/>
+          <w:szCs w:val="22"/>
+        </w:rPr>
+        <w:t xml:space="preserve"> </w:t>
+      </w:r>
+      <w:r>
+        <w:rPr>
+          <w:rFonts w:ascii="Arial" w:hAnsi="Arial" w:cs="Arial"/>
+          <w:b w:val="0"/>
+          <w:bCs w:val="0"/>
+          <w:sz w:val="22"/>
+          <w:szCs w:val="22"/>
+        </w:rPr>
+        <w:t xml:space="preserve">vitally important, but when it comes to actual users personalisation is a major factor in </w:t>
+      </w:r>
+      <w:r>
+        <w:rPr>
+          <w:rFonts w:ascii="Arial" w:hAnsi="Arial" w:cs="Arial"/>
+          <w:b w:val="0"/>
+          <w:bCs w:val="0"/>
+          <w:sz w:val="22"/>
+          <w:szCs w:val="22"/>
+        </w:rPr>
+        <w:t>long-ter</w:t>
+      </w:r>
+      <w:r>
+        <w:rPr>
+          <w:rFonts w:ascii="Arial" w:hAnsi="Arial" w:cs="Arial"/>
+          <w:b w:val="0"/>
+          <w:bCs w:val="0"/>
+          <w:sz w:val="22"/>
+          <w:szCs w:val="22"/>
+        </w:rPr>
+        <w:t xml:space="preserve">m use of </w:t>
+      </w:r>
+      <w:r>
+        <w:rPr>
+          <w:rFonts w:ascii="Arial" w:hAnsi="Arial" w:cs="Arial"/>
+          <w:b w:val="0"/>
+          <w:bCs w:val="0"/>
+          <w:sz w:val="22"/>
+          <w:szCs w:val="22"/>
+        </w:rPr>
+        <w:t>mobile fitness applications</w:t>
+      </w:r>
+      <w:r>
+        <w:rPr>
+          <w:rStyle w:val="FootnoteReference"/>
+          <w:rFonts w:ascii="Arial" w:hAnsi="Arial" w:cs="Arial"/>
+          <w:b w:val="0"/>
+          <w:bCs w:val="0"/>
+          <w:sz w:val="22"/>
+          <w:szCs w:val="22"/>
+        </w:rPr>
+        <w:footnoteReference w:id="1"/>
+      </w:r>
+      <w:r>
+        <w:rPr>
+          <w:rFonts w:ascii="Arial" w:hAnsi="Arial" w:cs="Arial"/>
+          <w:b w:val="0"/>
+          <w:bCs w:val="0"/>
+          <w:sz w:val="22"/>
+          <w:szCs w:val="22"/>
+        </w:rPr>
+        <w:t xml:space="preserve"> Th</w:t>
+      </w:r>
+      <w:r>
+        <w:rPr>
+          <w:rFonts w:ascii="Arial" w:hAnsi="Arial" w:cs="Arial"/>
+          <w:b w:val="0"/>
+          <w:bCs w:val="0"/>
+          <w:sz w:val="22"/>
+          <w:szCs w:val="22"/>
+        </w:rPr>
+        <w:t xml:space="preserve">is application </w:t>
+      </w:r>
+      <w:r>
+        <w:rPr>
+          <w:rFonts w:ascii="Arial" w:hAnsi="Arial" w:cs="Arial"/>
+          <w:b w:val="0"/>
+          <w:bCs w:val="0"/>
+          <w:sz w:val="22"/>
+          <w:szCs w:val="22"/>
+        </w:rPr>
+        <w:t>focuses</w:t>
+      </w:r>
+      <w:r>
+        <w:rPr>
+          <w:rFonts w:ascii="Arial" w:hAnsi="Arial" w:cs="Arial"/>
+          <w:b w:val="0"/>
+          <w:bCs w:val="0"/>
+          <w:sz w:val="22"/>
+          <w:szCs w:val="22"/>
+        </w:rPr>
+        <w:t xml:space="preserve"> </w:t>
+      </w:r>
+      <w:r>
+        <w:rPr>
+          <w:rFonts w:ascii="Arial" w:hAnsi="Arial" w:cs="Arial"/>
+          <w:b w:val="0"/>
+          <w:bCs w:val="0"/>
+          <w:sz w:val="22"/>
+          <w:szCs w:val="22"/>
+        </w:rPr>
+        <w:t>on</w:t>
+      </w:r>
+      <w:r>
+        <w:rPr>
+          <w:rFonts w:ascii="Arial" w:hAnsi="Arial" w:cs="Arial"/>
+          <w:b w:val="0"/>
+          <w:bCs w:val="0"/>
+          <w:sz w:val="22"/>
+          <w:szCs w:val="22"/>
+        </w:rPr>
+        <w:t xml:space="preserve"> that need for the user to have a specific program for their lifestyle,</w:t>
+      </w:r>
+      <w:r>
+        <w:rPr>
+          <w:rFonts w:ascii="Arial" w:hAnsi="Arial" w:cs="Arial"/>
+          <w:b w:val="0"/>
+          <w:bCs w:val="0"/>
+          <w:sz w:val="22"/>
+          <w:szCs w:val="22"/>
+        </w:rPr>
+        <w:t xml:space="preserve"> because</w:t>
+      </w:r>
+      <w:r>
+        <w:rPr>
+          <w:rFonts w:ascii="Arial" w:hAnsi="Arial" w:cs="Arial"/>
+          <w:b w:val="0"/>
+          <w:bCs w:val="0"/>
+          <w:sz w:val="22"/>
+          <w:szCs w:val="22"/>
+        </w:rPr>
+        <w:t xml:space="preserve"> as we can see from the top 20 </w:t>
+      </w:r>
+      <w:r>
+        <w:rPr>
+          <w:rFonts w:ascii="Arial" w:hAnsi="Arial" w:cs="Arial"/>
+          <w:b w:val="0"/>
+          <w:bCs w:val="0"/>
+          <w:sz w:val="22"/>
+          <w:szCs w:val="22"/>
+        </w:rPr>
+        <w:t xml:space="preserve">fitness </w:t>
+      </w:r>
+      <w:r>
+        <w:rPr>
+          <w:rFonts w:ascii="Arial" w:hAnsi="Arial" w:cs="Arial"/>
+          <w:b w:val="0"/>
+          <w:bCs w:val="0"/>
+          <w:sz w:val="22"/>
+          <w:szCs w:val="22"/>
+        </w:rPr>
+        <w:t>trends</w:t>
+      </w:r>
+      <w:r>
+        <w:rPr>
+          <w:rStyle w:val="FootnoteReference"/>
+          <w:rFonts w:ascii="Arial" w:hAnsi="Arial" w:cs="Arial"/>
+          <w:b w:val="0"/>
+          <w:bCs w:val="0"/>
+          <w:sz w:val="22"/>
+          <w:szCs w:val="22"/>
+        </w:rPr>
+        <w:footnoteReference w:id="2"/>
+      </w:r>
+      <w:r>
+        <w:rPr>
+          <w:rFonts w:ascii="Arial" w:hAnsi="Arial" w:cs="Arial"/>
+          <w:b w:val="0"/>
+          <w:bCs w:val="0"/>
+          <w:sz w:val="22"/>
+          <w:szCs w:val="22"/>
+        </w:rPr>
+        <w:t xml:space="preserve"> worldwide, there is a diverse demand f</w:t>
+      </w:r>
+      <w:r>
+        <w:rPr>
+          <w:rFonts w:ascii="Arial" w:hAnsi="Arial" w:cs="Arial"/>
+          <w:b w:val="0"/>
+          <w:bCs w:val="0"/>
+          <w:sz w:val="22"/>
+          <w:szCs w:val="22"/>
+        </w:rPr>
+        <w:t xml:space="preserve">rom users for their fitness needs, </w:t>
+      </w:r>
+      <w:r>
+        <w:rPr>
+          <w:rFonts w:ascii="Arial" w:hAnsi="Arial" w:cs="Arial"/>
+          <w:b w:val="0"/>
+          <w:bCs w:val="0"/>
+          <w:sz w:val="22"/>
+          <w:szCs w:val="22"/>
+        </w:rPr>
+        <w:t>so how can you fit them all with  a single program? The answer is that you cannot, but what you can do, is design individualised content that cares about the users desires and focuses them.</w:t>
+      </w:r>
+      <w:r>
+        <w:rPr>
+          <w:rFonts w:ascii="Arial" w:hAnsi="Arial" w:cs="Arial"/>
+          <w:b w:val="0"/>
+          <w:bCs w:val="0"/>
+          <w:sz w:val="22"/>
+          <w:szCs w:val="22"/>
+        </w:rPr>
+        <w:t xml:space="preserve"> This is the key motivator for this application in terms of </w:t>
+      </w:r>
+      <w:r>
+        <w:rPr>
+          <w:rFonts w:ascii="Arial" w:hAnsi="Arial" w:cs="Arial"/>
+          <w:b w:val="0"/>
+          <w:bCs w:val="0"/>
+          <w:sz w:val="22"/>
+          <w:szCs w:val="22"/>
+        </w:rPr>
+        <w:t xml:space="preserve">intention. Regarding professional motivations, this application will show future </w:t>
+      </w:r>
+      <w:r>
+        <w:rPr>
+          <w:rFonts w:ascii="Arial" w:hAnsi="Arial" w:cs="Arial"/>
+          <w:b w:val="0"/>
+          <w:bCs w:val="0"/>
+          <w:sz w:val="22"/>
+          <w:szCs w:val="22"/>
+        </w:rPr>
+        <w:t xml:space="preserve">employers that we can work in a major development project that </w:t>
+      </w:r>
+      <w:r>
+        <w:rPr>
+          <w:rFonts w:ascii="Arial" w:hAnsi="Arial" w:cs="Arial"/>
+          <w:b w:val="0"/>
+          <w:bCs w:val="0"/>
+          <w:sz w:val="22"/>
+          <w:szCs w:val="22"/>
+        </w:rPr>
+        <w:t>combines</w:t>
+      </w:r>
+      <w:r>
+        <w:rPr>
+          <w:rFonts w:ascii="Arial" w:hAnsi="Arial" w:cs="Arial"/>
+          <w:b w:val="0"/>
+          <w:bCs w:val="0"/>
+          <w:sz w:val="22"/>
+          <w:szCs w:val="22"/>
+        </w:rPr>
+        <w:t xml:space="preserve"> </w:t>
+      </w:r>
+      <w:r>
+        <w:rPr>
+          <w:rFonts w:ascii="Arial" w:hAnsi="Arial" w:cs="Arial"/>
+          <w:b w:val="0"/>
+          <w:bCs w:val="0"/>
+          <w:sz w:val="22"/>
+          <w:szCs w:val="22"/>
+        </w:rPr>
+        <w:t xml:space="preserve">complex </w:t>
+      </w:r>
+      <w:r>
+        <w:rPr>
+          <w:rFonts w:ascii="Arial" w:hAnsi="Arial" w:cs="Arial"/>
+          <w:b w:val="0"/>
+          <w:bCs w:val="0"/>
+          <w:sz w:val="22"/>
+          <w:szCs w:val="22"/>
+        </w:rPr>
+        <w:lastRenderedPageBreak/>
+        <w:t xml:space="preserve">programming with </w:t>
+      </w:r>
+      <w:r>
+        <w:rPr>
+          <w:rFonts w:ascii="Arial" w:hAnsi="Arial" w:cs="Arial"/>
+          <w:b w:val="0"/>
+          <w:bCs w:val="0"/>
+          <w:sz w:val="22"/>
+          <w:szCs w:val="22"/>
+        </w:rPr>
+        <w:t xml:space="preserve">multi-disciplinary </w:t>
+      </w:r>
+      <w:r>
+        <w:rPr>
+          <w:rFonts w:ascii="Arial" w:hAnsi="Arial" w:cs="Arial"/>
+          <w:b w:val="0"/>
+          <w:bCs w:val="0"/>
+          <w:sz w:val="22"/>
+          <w:szCs w:val="22"/>
+        </w:rPr>
+        <w:t>collaboration (</w:t>
+      </w:r>
+      <w:r>
+        <w:rPr>
+          <w:rFonts w:ascii="Arial" w:hAnsi="Arial" w:cs="Arial"/>
+          <w:b w:val="0"/>
+          <w:bCs w:val="0"/>
+          <w:sz w:val="22"/>
+          <w:szCs w:val="22"/>
+        </w:rPr>
+        <w:t xml:space="preserve">from software, to </w:t>
+      </w:r>
+      <w:r>
+        <w:rPr>
+          <w:rFonts w:ascii="Arial" w:hAnsi="Arial" w:cs="Arial"/>
+          <w:b w:val="0"/>
+          <w:bCs w:val="0"/>
+          <w:sz w:val="22"/>
+          <w:szCs w:val="22"/>
+        </w:rPr>
+        <w:t>medical professionals)</w:t>
+      </w:r>
+      <w:r>
+        <w:rPr>
+          <w:rFonts w:ascii="Arial" w:hAnsi="Arial" w:cs="Arial"/>
+          <w:b w:val="0"/>
+          <w:bCs w:val="0"/>
+          <w:sz w:val="22"/>
+          <w:szCs w:val="22"/>
+        </w:rPr>
+        <w:t xml:space="preserve">, as well as manage </w:t>
+      </w:r>
+      <w:r>
+        <w:rPr>
+          <w:rFonts w:ascii="Arial" w:hAnsi="Arial" w:cs="Arial"/>
+          <w:b w:val="0"/>
+          <w:bCs w:val="0"/>
+          <w:sz w:val="22"/>
+          <w:szCs w:val="22"/>
+        </w:rPr>
+        <w:t xml:space="preserve">large-scale projects. </w:t>
+      </w:r>
+    </w:p>
+    <w:p>
+      <w:pPr>
+        <w:pStyle w:val="Heading4"/>
+        <w:rPr>
+          <w:b w:val="0"/>
+          <w:bCs w:val="0"/>
+        </w:rPr>
+      </w:pPr>
+    </w:p>
+    <w:p>
+      <w:pPr>
+        <w:pStyle w:val="Heading4"/>
+      </w:pPr>
+    </w:p>
+    <w:p>
+      <w:pPr>
+        <w:pStyle w:val="Heading4"/>
+        <w:rPr>
+          <w:rFonts w:ascii="Arial" w:hAnsi="Arial" w:cs="Arial"/>
+          <w:b w:val="0"/>
+          <w:bCs w:val="0"/>
+          <w:sz w:val="22"/>
+          <w:szCs w:val="22"/>
+        </w:rPr>
+      </w:pPr>
+      <w:r>
+        <w:t>Commercial Landscape</w:t>
+      </w:r>
+      <w:r>
+        <w:br/>
+      </w:r>
+      <w:r>
+        <w:rPr>
+          <w:rFonts w:ascii="Arial" w:hAnsi="Arial" w:cs="Arial"/>
+          <w:b w:val="0"/>
+          <w:bCs w:val="0"/>
+          <w:sz w:val="22"/>
+          <w:szCs w:val="22"/>
+        </w:rPr>
+        <w:t xml:space="preserve">There is a wide range of Mobile </w:t>
+      </w:r>
+      <w:r>
+        <w:rPr>
+          <w:rFonts w:ascii="Arial" w:hAnsi="Arial" w:cs="Arial"/>
+          <w:b w:val="0"/>
+          <w:bCs w:val="0"/>
+          <w:sz w:val="22"/>
+          <w:szCs w:val="22"/>
+        </w:rPr>
+        <w:t xml:space="preserve">Fitness Applications on the market currently, all which implement </w:t>
+      </w:r>
+      <w:r>
+        <w:rPr>
+          <w:rFonts w:ascii="Arial" w:hAnsi="Arial" w:cs="Arial"/>
+          <w:b w:val="0"/>
+          <w:bCs w:val="0"/>
+          <w:sz w:val="22"/>
+          <w:szCs w:val="22"/>
+        </w:rPr>
+        <w:t xml:space="preserve">varying components of our design, be that food management, meal plans, </w:t>
+      </w:r>
+      <w:r>
+        <w:rPr>
+          <w:rFonts w:ascii="Arial" w:hAnsi="Arial" w:cs="Arial"/>
+          <w:b w:val="0"/>
+          <w:bCs w:val="0"/>
+          <w:sz w:val="22"/>
+          <w:szCs w:val="22"/>
+        </w:rPr>
+        <w:t xml:space="preserve">workout plans, </w:t>
+      </w:r>
+      <w:r>
+        <w:rPr>
+          <w:rFonts w:ascii="Arial" w:hAnsi="Arial" w:cs="Arial"/>
+          <w:b w:val="0"/>
+          <w:bCs w:val="0"/>
+          <w:sz w:val="22"/>
+          <w:szCs w:val="22"/>
+        </w:rPr>
+        <w:t>weight loss goals</w:t>
+      </w:r>
+      <w:r>
+        <w:rPr>
+          <w:rFonts w:ascii="Arial" w:hAnsi="Arial" w:cs="Arial"/>
+          <w:b w:val="0"/>
+          <w:bCs w:val="0"/>
+          <w:sz w:val="22"/>
+          <w:szCs w:val="22"/>
+        </w:rPr>
+        <w:t xml:space="preserve">. Two fantastic examples of this are </w:t>
+      </w:r>
+      <w:r>
+        <w:rPr>
+          <w:rFonts w:ascii="Arial" w:hAnsi="Arial" w:cs="Arial"/>
+          <w:b w:val="0"/>
+          <w:bCs w:val="0"/>
+          <w:sz w:val="22"/>
+          <w:szCs w:val="22"/>
+        </w:rPr>
+        <w:t xml:space="preserve">MyFitnessPal and Strong5x5. MyFitnessPal is primarily a food management application which utilises a food diary </w:t>
+      </w:r>
+      <w:r>
+        <w:rPr>
+          <w:rFonts w:ascii="Arial" w:hAnsi="Arial" w:cs="Arial"/>
+          <w:b w:val="0"/>
+          <w:bCs w:val="0"/>
+          <w:sz w:val="22"/>
+          <w:szCs w:val="22"/>
+        </w:rPr>
+        <w:t xml:space="preserve">to help the user achieve their weight loss goals, the inclusion </w:t>
+      </w:r>
+      <w:r>
+        <w:rPr>
+          <w:rFonts w:ascii="Arial" w:hAnsi="Arial" w:cs="Arial"/>
+          <w:b w:val="0"/>
+          <w:bCs w:val="0"/>
+          <w:sz w:val="22"/>
+          <w:szCs w:val="22"/>
+        </w:rPr>
+        <w:t xml:space="preserve">of exercise plans is minimal. Conversely, Strong5x5 is a singly focused </w:t>
+      </w:r>
+      <w:r>
+        <w:rPr>
+          <w:rFonts w:ascii="Arial" w:hAnsi="Arial" w:cs="Arial"/>
+          <w:b w:val="0"/>
+          <w:bCs w:val="0"/>
+          <w:sz w:val="22"/>
+          <w:szCs w:val="22"/>
+        </w:rPr>
+        <w:t xml:space="preserve">exercise application which follows along a specific </w:t>
+      </w:r>
+      <w:r>
+        <w:rPr>
+          <w:rFonts w:ascii="Arial" w:hAnsi="Arial" w:cs="Arial"/>
+          <w:b w:val="0"/>
+          <w:bCs w:val="0"/>
+          <w:sz w:val="22"/>
+          <w:szCs w:val="22"/>
+        </w:rPr>
+        <w:t xml:space="preserve">strength training program, this </w:t>
+      </w:r>
+      <w:r>
+        <w:rPr>
+          <w:rFonts w:ascii="Arial" w:hAnsi="Arial" w:cs="Arial"/>
+          <w:b w:val="0"/>
+          <w:bCs w:val="0"/>
+          <w:sz w:val="22"/>
+          <w:szCs w:val="22"/>
+        </w:rPr>
+        <w:t xml:space="preserve">gives the user a clear goal and helps them incrementally improve their overall strength. </w:t>
+      </w:r>
+      <w:r>
+        <w:rPr>
+          <w:rFonts w:ascii="Arial" w:hAnsi="Arial" w:cs="Arial"/>
+          <w:b w:val="0"/>
+          <w:bCs w:val="0"/>
+          <w:sz w:val="22"/>
+          <w:szCs w:val="22"/>
+        </w:rPr>
+        <w:t xml:space="preserve">Whilst both of these </w:t>
+      </w:r>
+      <w:r>
+        <w:rPr>
+          <w:rFonts w:ascii="Arial" w:hAnsi="Arial" w:cs="Arial"/>
+          <w:b w:val="0"/>
+          <w:bCs w:val="0"/>
+          <w:sz w:val="22"/>
+          <w:szCs w:val="22"/>
+        </w:rPr>
+        <w:t xml:space="preserve">applications are fantastic in that they set out to achieve </w:t>
+      </w:r>
+      <w:r>
+        <w:rPr>
+          <w:rFonts w:ascii="Arial" w:hAnsi="Arial" w:cs="Arial"/>
+          <w:b w:val="0"/>
+          <w:bCs w:val="0"/>
+          <w:sz w:val="22"/>
+          <w:szCs w:val="22"/>
+        </w:rPr>
+        <w:t xml:space="preserve">a specific goal and they provide the user with fantastic tools to achieve this, they ultimately fail to address the multi-faceted </w:t>
+      </w:r>
+      <w:r>
+        <w:rPr>
+          <w:rFonts w:ascii="Arial" w:hAnsi="Arial" w:cs="Arial"/>
+          <w:b w:val="0"/>
+          <w:bCs w:val="0"/>
+          <w:sz w:val="22"/>
+          <w:szCs w:val="22"/>
+        </w:rPr>
+        <w:t xml:space="preserve">nature of health and fitness, and fail to </w:t>
+      </w:r>
+      <w:r>
+        <w:rPr>
+          <w:rFonts w:ascii="Arial" w:hAnsi="Arial" w:cs="Arial"/>
+          <w:b w:val="0"/>
+          <w:bCs w:val="0"/>
+          <w:sz w:val="22"/>
+          <w:szCs w:val="22"/>
+        </w:rPr>
+        <w:t xml:space="preserve">truly </w:t>
+      </w:r>
+      <w:r>
+        <w:rPr>
+          <w:rFonts w:ascii="Arial" w:hAnsi="Arial" w:cs="Arial"/>
+          <w:b w:val="0"/>
+          <w:bCs w:val="0"/>
+          <w:sz w:val="22"/>
+          <w:szCs w:val="22"/>
+        </w:rPr>
+        <w:t xml:space="preserve">give their users the skills required to one day be application independent. </w:t>
+      </w:r>
+      <w:r>
+        <w:rPr>
+          <w:rFonts w:ascii="Arial" w:hAnsi="Arial" w:cs="Arial"/>
+          <w:b w:val="0"/>
+          <w:bCs w:val="0"/>
+          <w:sz w:val="22"/>
+          <w:szCs w:val="22"/>
+        </w:rPr>
+        <w:t xml:space="preserve">Our application intends to address this issue, by creating more intuitive and personalised plans that take into account </w:t>
+      </w:r>
+      <w:r>
+        <w:rPr>
+          <w:rFonts w:ascii="Arial" w:hAnsi="Arial" w:cs="Arial"/>
+          <w:b w:val="0"/>
+          <w:bCs w:val="0"/>
+          <w:sz w:val="22"/>
+          <w:szCs w:val="22"/>
+        </w:rPr>
+        <w:t xml:space="preserve">each users unique attributes. </w:t>
       </w:r>
       <w:bookmarkStart w:id="0" w:name="_GoBack"/>
       <w:bookmarkEnd w:id="0"/>
-    </w:p>
-    <w:p>
-      <w:pPr>
-        <w:pStyle w:val="Heading4"/>
-      </w:pPr>
-    </w:p>
-    <w:p>
-      <w:pPr>
-        <w:pStyle w:val="Heading4"/>
-      </w:pPr>
-    </w:p>
-    <w:p>
-      <w:pPr>
-        <w:pStyle w:val="Heading4"/>
-      </w:pPr>
-      <w:r>
-        <w:t>Motivations</w:t>
-      </w:r>
-    </w:p>
-    <w:p>
-      <w:pPr>
-        <w:pStyle w:val="Heading4"/>
-      </w:pPr>
-    </w:p>
-    <w:p>
-      <w:pPr>
-        <w:pStyle w:val="Heading4"/>
-      </w:pPr>
-      <w:r>
-        <w:t>Commercial Landscape</w:t>
-      </w:r>
     </w:p>
     <w:p>
       <w:pPr>
@@ -1096,6 +2670,174 @@
     </w:sectPr>
   </w:body>
 </w:document>
+</file>
+
+<file path=word/endnotes.xml><?xml version="1.0" encoding="utf-8"?>
+<w:endnotes xmlns:wpc="http://schemas.microsoft.com/office/word/2010/wordprocessingCanvas" xmlns:cx="http://schemas.microsoft.com/office/drawing/2014/chartex" xmlns:cx1="http://schemas.microsoft.com/office/drawing/2015/9/8/chartex" xmlns:cx2="http://schemas.microsoft.com/office/drawing/2015/10/21/chartex" xmlns:cx3="http://schemas.microsoft.com/office/drawing/2016/5/9/chartex" xmlns:cx4="http://schemas.microsoft.com/office/drawing/2016/5/10/chartex" xmlns:cx5="http://schemas.microsoft.com/office/drawing/2016/5/11/chartex" xmlns:cx6="http://schemas.microsoft.com/office/drawing/2016/5/12/chartex" xmlns:cx7="http://schemas.microsoft.com/office/drawing/2016/5/13/chartex" xmlns:cx8="http://schemas.microsoft.com/office/drawing/2016/5/14/chartex" xmlns:mc="http://schemas.openxmlformats.org/markup-compatibility/2006" xmlns:aink="http://schemas.microsoft.com/office/drawing/2016/ink" xmlns:am3d="http://schemas.microsoft.com/office/drawing/2017/model3d" xmlns:o="urn:schemas-microsoft-com:office:office" xmlns:r="http://schemas.openxmlformats.org/officeDocument/2006/relationships" xmlns:m="http://schemas.openxmlformats.org/officeDocument/2006/math" xmlns:v="urn:schemas-microsoft-com:vml" xmlns:wp14="http://schemas.microsoft.com/office/word/2010/wordprocessingDrawing" xmlns:wp="http://schemas.openxmlformats.org/drawingml/2006/wordprocessingDrawing" xmlns:w10="urn:schemas-microsoft-com:office:word" xmlns:w="http://schemas.openxmlformats.org/wordprocessingml/2006/main" xmlns:w14="http://schemas.microsoft.com/office/word/2010/wordml" xmlns:w15="http://schemas.microsoft.com/office/word/2012/wordml" xmlns:w16cid="http://schemas.microsoft.com/office/word/2016/wordml/cid" xmlns:w16se="http://schemas.microsoft.com/office/word/2015/wordml/symex" xmlns:wpg="http://schemas.microsoft.com/office/word/2010/wordprocessingGroup" xmlns:wpi="http://schemas.microsoft.com/office/word/2010/wordprocessingInk" xmlns:wne="http://schemas.microsoft.com/office/word/2006/wordml" xmlns:wps="http://schemas.microsoft.com/office/word/2010/wordprocessingShape" mc:Ignorable="w14 w15 w16se w16cid wp14">
+  <w:endnote w:type="separator" w:id="-1">
+    <w:p>
+      <w:pPr>
+        <w:spacing w:line="240" w:lineRule="auto"/>
+      </w:pPr>
+      <w:r>
+        <w:separator/>
+      </w:r>
+    </w:p>
+  </w:endnote>
+  <w:endnote w:type="continuationSeparator" w:id="0">
+    <w:p>
+      <w:pPr>
+        <w:spacing w:line="240" w:lineRule="auto"/>
+      </w:pPr>
+      <w:r>
+        <w:continuationSeparator/>
+      </w:r>
+    </w:p>
+  </w:endnote>
+</w:endnotes>
+</file>
+
+<file path=word/footnotes.xml><?xml version="1.0" encoding="utf-8"?>
+<w:footnotes xmlns:wpc="http://schemas.microsoft.com/office/word/2010/wordprocessingCanvas" xmlns:cx="http://schemas.microsoft.com/office/drawing/2014/chartex" xmlns:cx1="http://schemas.microsoft.com/office/drawing/2015/9/8/chartex" xmlns:cx2="http://schemas.microsoft.com/office/drawing/2015/10/21/chartex" xmlns:cx3="http://schemas.microsoft.com/office/drawing/2016/5/9/chartex" xmlns:cx4="http://schemas.microsoft.com/office/drawing/2016/5/10/chartex" xmlns:cx5="http://schemas.microsoft.com/office/drawing/2016/5/11/chartex" xmlns:cx6="http://schemas.microsoft.com/office/drawing/2016/5/12/chartex" xmlns:cx7="http://schemas.microsoft.com/office/drawing/2016/5/13/chartex" xmlns:cx8="http://schemas.microsoft.com/office/drawing/2016/5/14/chartex" xmlns:mc="http://schemas.openxmlformats.org/markup-compatibility/2006" xmlns:aink="http://schemas.microsoft.com/office/drawing/2016/ink" xmlns:am3d="http://schemas.microsoft.com/office/drawing/2017/model3d" xmlns:o="urn:schemas-microsoft-com:office:office" xmlns:r="http://schemas.openxmlformats.org/officeDocument/2006/relationships" xmlns:m="http://schemas.openxmlformats.org/officeDocument/2006/math" xmlns:v="urn:schemas-microsoft-com:vml" xmlns:wp14="http://schemas.microsoft.com/office/word/2010/wordprocessingDrawing" xmlns:wp="http://schemas.openxmlformats.org/drawingml/2006/wordprocessingDrawing" xmlns:w10="urn:schemas-microsoft-com:office:word" xmlns:w="http://schemas.openxmlformats.org/wordprocessingml/2006/main" xmlns:w14="http://schemas.microsoft.com/office/word/2010/wordml" xmlns:w15="http://schemas.microsoft.com/office/word/2012/wordml" xmlns:w16cid="http://schemas.microsoft.com/office/word/2016/wordml/cid" xmlns:w16se="http://schemas.microsoft.com/office/word/2015/wordml/symex" xmlns:wpg="http://schemas.microsoft.com/office/word/2010/wordprocessingGroup" xmlns:wpi="http://schemas.microsoft.com/office/word/2010/wordprocessingInk" xmlns:wne="http://schemas.microsoft.com/office/word/2006/wordml" xmlns:wps="http://schemas.microsoft.com/office/word/2010/wordprocessingShape" mc:Ignorable="w14 w15 w16se w16cid wp14">
+  <w:footnote w:type="separator" w:id="-1">
+    <w:p>
+      <w:pPr>
+        <w:spacing w:line="240" w:lineRule="auto"/>
+      </w:pPr>
+      <w:r>
+        <w:separator/>
+      </w:r>
+    </w:p>
+  </w:footnote>
+  <w:footnote w:type="continuationSeparator" w:id="0">
+    <w:p>
+      <w:pPr>
+        <w:spacing w:line="240" w:lineRule="auto"/>
+      </w:pPr>
+      <w:r>
+        <w:continuationSeparator/>
+      </w:r>
+    </w:p>
+  </w:footnote>
+  <w:footnote w:id="1">
+    <w:p>
+      <w:pPr>
+        <w:pStyle w:val="FootnoteText"/>
+      </w:pPr>
+      <w:r>
+        <w:rPr>
+          <w:rStyle w:val="FootnoteReference"/>
+        </w:rPr>
+        <w:footnoteRef/>
+      </w:r>
+      <w:r>
+        <w:t xml:space="preserve"> </w:t>
+      </w:r>
+      <w:r>
+        <w:rPr>
+          <w:rFonts w:ascii="Arial" w:hAnsi="Arial" w:cs="Arial"/>
+          <w:color w:val="000000"/>
+          <w:sz w:val="17"/>
+          <w:szCs w:val="17"/>
+          <w:shd w:val="clear" w:color="auto" w:fill="FFFFFF"/>
+        </w:rPr>
+        <w:t>Jang Yul, Kwak. "Determinants of Users Intention to Adopt Mobile Fitness Applications: an Extended Technology Acceptance Model Approach." (2014). https://digitalrepository.unm.edu/educ_hess_etds/16</w:t>
+      </w:r>
+    </w:p>
+  </w:footnote>
+  <w:footnote w:id="2">
+    <w:p>
+      <w:pPr>
+        <w:pStyle w:val="NormalWeb"/>
+        <w:spacing w:before="0" w:beforeAutospacing="0" w:after="150" w:afterAutospacing="0"/>
+        <w:rPr>
+          <w:rFonts w:ascii="Arial" w:hAnsi="Arial" w:cs="Arial"/>
+          <w:color w:val="333333"/>
+          <w:sz w:val="17"/>
+          <w:szCs w:val="17"/>
+        </w:rPr>
+      </w:pPr>
+      <w:r>
+        <w:rPr>
+          <w:rStyle w:val="FootnoteReference"/>
+        </w:rPr>
+        <w:footnoteRef/>
+      </w:r>
+      <w:r>
+        <w:t xml:space="preserve"> </w:t>
+      </w:r>
+      <w:r>
+        <w:rPr>
+          <w:rFonts w:ascii="Arial" w:hAnsi="Arial" w:cs="Arial"/>
+          <w:color w:val="333333"/>
+          <w:sz w:val="17"/>
+          <w:szCs w:val="17"/>
+        </w:rPr>
+        <w:t xml:space="preserve">Thompson, Walter R. Ph.D., </w:t>
+      </w:r>
+      <w:r>
+        <w:rPr>
+          <w:rFonts w:ascii="Arial" w:hAnsi="Arial" w:cs="Arial"/>
+          <w:color w:val="333333"/>
+          <w:sz w:val="17"/>
+          <w:szCs w:val="17"/>
+        </w:rPr>
+        <w:t>“</w:t>
+      </w:r>
+      <w:r>
+        <w:rPr>
+          <w:rFonts w:ascii="Arial" w:hAnsi="Arial" w:cs="Arial"/>
+          <w:color w:val="333333"/>
+          <w:sz w:val="17"/>
+          <w:szCs w:val="17"/>
+        </w:rPr>
+        <w:t>FACSM</w:t>
+      </w:r>
+      <w:r>
+        <w:rPr>
+          <w:rFonts w:ascii="Arial" w:hAnsi="Arial" w:cs="Arial"/>
+          <w:color w:val="333333"/>
+          <w:sz w:val="17"/>
+          <w:szCs w:val="17"/>
+        </w:rPr>
+        <w:t xml:space="preserve"> </w:t>
+      </w:r>
+      <w:r>
+        <w:rPr>
+          <w:rFonts w:ascii="Arial" w:hAnsi="Arial" w:cs="Arial"/>
+          <w:sz w:val="17"/>
+          <w:szCs w:val="17"/>
+        </w:rPr>
+        <w:t>ACSM's Health &amp; Fitness Journal: </w:t>
+      </w:r>
+      <w:hyperlink r:id="rId1" w:history="1">
+        <w:r>
+          <w:rPr>
+            <w:rStyle w:val="Hyperlink"/>
+            <w:rFonts w:ascii="Arial" w:eastAsiaTheme="majorEastAsia" w:hAnsi="Arial" w:cs="Arial"/>
+            <w:color w:val="867C9C"/>
+            <w:sz w:val="17"/>
+            <w:szCs w:val="17"/>
+          </w:rPr>
+          <w:t>November/December 2019 - Volume 23 - Issue 6 - p 10-18</w:t>
+        </w:r>
+      </w:hyperlink>
+      <w:r>
+        <w:rPr>
+          <w:rFonts w:ascii="Arial" w:hAnsi="Arial" w:cs="Arial"/>
+          <w:sz w:val="17"/>
+          <w:szCs w:val="17"/>
+        </w:rPr>
+        <w:t>”</w:t>
+      </w:r>
+    </w:p>
+    <w:p>
+      <w:pPr>
+        <w:pStyle w:val="FootnoteText"/>
+      </w:pPr>
+    </w:p>
+  </w:footnote>
+</w:footnotes>
 </file>
 
 <file path=word/styles.xml><?xml version="1.0" encoding="utf-8"?>
@@ -1606,7 +3348,6 @@
     <w:name w:val="Normal (Web)"/>
     <w:basedOn w:val="Normal"/>
     <w:uiPriority w:val="99"/>
-    <w:semiHidden/>
     <w:unhideWhenUsed/>
     <w:rsid w:val="00675E00"/>
     <w:pPr>
@@ -1666,6 +3407,45 @@
     <w:rPr>
       <w:color w:val="0000FF"/>
       <w:u w:val="single"/>
+    </w:rPr>
+  </w:style>
+  <w:style w:type="paragraph" w:styleId="FootnoteText">
+    <w:name w:val="footnote text"/>
+    <w:basedOn w:val="Normal"/>
+    <w:link w:val="FootnoteTextChar"/>
+    <w:uiPriority w:val="99"/>
+    <w:semiHidden/>
+    <w:unhideWhenUsed/>
+    <w:rsid w:val="00D76F33"/>
+    <w:pPr>
+      <w:spacing w:line="240" w:lineRule="auto"/>
+    </w:pPr>
+    <w:rPr>
+      <w:sz w:val="20"/>
+      <w:szCs w:val="20"/>
+    </w:rPr>
+  </w:style>
+  <w:style w:type="character" w:customStyle="1" w:styleId="FootnoteTextChar">
+    <w:name w:val="Footnote Text Char"/>
+    <w:basedOn w:val="DefaultParagraphFont"/>
+    <w:link w:val="FootnoteText"/>
+    <w:uiPriority w:val="99"/>
+    <w:semiHidden/>
+    <w:rsid w:val="00D76F33"/>
+    <w:rPr>
+      <w:sz w:val="20"/>
+      <w:szCs w:val="20"/>
+    </w:rPr>
+  </w:style>
+  <w:style w:type="character" w:styleId="FootnoteReference">
+    <w:name w:val="footnote reference"/>
+    <w:basedOn w:val="DefaultParagraphFont"/>
+    <w:uiPriority w:val="99"/>
+    <w:semiHidden/>
+    <w:unhideWhenUsed/>
+    <w:rsid w:val="00D76F33"/>
+    <w:rPr>
+      <w:vertAlign w:val="superscript"/>
     </w:rPr>
   </w:style>
 </w:styles>
@@ -1964,4 +3744,16 @@
     </a:ext>
   </a:extLst>
 </a:theme>
+</file>
+
+<file path=customXml/item1.xml><?xml version="1.0" encoding="utf-8"?>
+<b:Sources xmlns:b="http://schemas.openxmlformats.org/officeDocument/2006/bibliography" xmlns="http://schemas.openxmlformats.org/officeDocument/2006/bibliography" SelectedStyle="\APASixthEditionOfficeOnline.xsl" StyleName="APA" Version="6"/>
+</file>
+
+<file path=customXml/itemProps1.xml><?xml version="1.0" encoding="utf-8"?>
+<ds:datastoreItem xmlns:ds="http://schemas.openxmlformats.org/officeDocument/2006/customXml" ds:itemID="{D6033C1B-2671-498B-9993-A9A535E80304}">
+  <ds:schemaRefs>
+    <ds:schemaRef ds:uri="http://schemas.openxmlformats.org/officeDocument/2006/bibliography"/>
+  </ds:schemaRefs>
+</ds:datastoreItem>
 </file>
</xml_diff>

<commit_message>
Update Assignment 3 - Outline.docx
</commit_message>
<xml_diff>
--- a/Assignment 3 - Outline.docx
+++ b/Assignment 3 - Outline.docx
@@ -2302,315 +2302,314 @@
           <w:rFonts w:ascii="Arial" w:hAnsi="Arial" w:cs="Arial"/>
         </w:rPr>
       </w:pPr>
+      <w:r>
+        <w:rPr>
+          <w:rFonts w:cs="Arial" w:ascii="Arial" w:hAnsi="Arial"/>
+        </w:rPr>
+        <w:t xml:space="preserve">Kim Ve - </w:t>
+        <w:tab/>
+        <w:t xml:space="preserve">Setup Github repository and regulate </w:t>
+      </w:r>
+    </w:p>
+    <w:p>
+      <w:pPr>
+        <w:pStyle w:val="Normal"/>
+        <w:jc w:val="both"/>
+        <w:rPr>
+          <w:rFonts w:ascii="Arial" w:hAnsi="Arial" w:cs="Arial"/>
+        </w:rPr>
+      </w:pPr>
+      <w:r>
+        <w:rPr>
+          <w:rFonts w:cs="Arial" w:ascii="Arial" w:hAnsi="Arial"/>
+        </w:rPr>
+        <w:tab/>
+        <w:tab/>
+        <w:t>Aims</w:t>
+      </w:r>
+    </w:p>
+    <w:p>
+      <w:pPr>
+        <w:pStyle w:val="Normal"/>
+        <w:jc w:val="both"/>
+        <w:rPr>
+          <w:rFonts w:ascii="Arial" w:hAnsi="Arial" w:cs="Arial"/>
+        </w:rPr>
+      </w:pPr>
+      <w:r>
+        <w:rPr>
+          <w:rFonts w:cs="Arial" w:ascii="Arial" w:hAnsi="Arial"/>
+        </w:rPr>
+        <w:tab/>
+        <w:tab/>
+        <w:t>Plans and Progress</w:t>
+      </w:r>
+    </w:p>
+    <w:p>
+      <w:pPr>
+        <w:pStyle w:val="Normal"/>
+        <w:jc w:val="both"/>
+        <w:rPr>
+          <w:rFonts w:ascii="Arial" w:hAnsi="Arial" w:cs="Arial"/>
+        </w:rPr>
+      </w:pPr>
+      <w:r>
+        <w:rPr>
+          <w:rFonts w:cs="Arial" w:ascii="Arial" w:hAnsi="Arial"/>
+        </w:rPr>
+      </w:r>
+    </w:p>
+    <w:p>
+      <w:pPr>
+        <w:pStyle w:val="Normal"/>
+        <w:jc w:val="both"/>
+        <w:rPr>
+          <w:rFonts w:ascii="Arial" w:hAnsi="Arial" w:cs="Arial"/>
+        </w:rPr>
+      </w:pPr>
+      <w:r>
+        <w:rPr>
+          <w:rFonts w:cs="Arial" w:ascii="Arial" w:hAnsi="Arial"/>
+        </w:rPr>
+        <w:t xml:space="preserve">Sam - </w:t>
+        <w:tab/>
+        <w:tab/>
+        <w:t>Scope and Limits</w:t>
+      </w:r>
+    </w:p>
+    <w:p>
+      <w:pPr>
+        <w:pStyle w:val="Normal"/>
+        <w:jc w:val="both"/>
+        <w:rPr>
+          <w:rFonts w:ascii="Arial" w:hAnsi="Arial" w:cs="Arial"/>
+        </w:rPr>
+      </w:pPr>
+      <w:r>
+        <w:rPr>
+          <w:rFonts w:cs="Arial" w:ascii="Arial" w:hAnsi="Arial"/>
+        </w:rPr>
+        <w:tab/>
+        <w:tab/>
+        <w:t>Team Profile</w:t>
+      </w:r>
+    </w:p>
+    <w:p>
+      <w:pPr>
+        <w:pStyle w:val="Normal"/>
+        <w:jc w:val="both"/>
+        <w:rPr>
+          <w:rFonts w:ascii="Arial" w:hAnsi="Arial" w:cs="Arial"/>
+        </w:rPr>
+      </w:pPr>
+      <w:r>
+        <w:rPr>
+          <w:rFonts w:cs="Arial" w:ascii="Arial" w:hAnsi="Arial"/>
+        </w:rPr>
+        <w:tab/>
+        <w:tab/>
+        <w:t>Tools</w:t>
+      </w:r>
+    </w:p>
+    <w:p>
+      <w:pPr>
+        <w:pStyle w:val="Normal"/>
+        <w:jc w:val="both"/>
+        <w:rPr>
+          <w:rFonts w:ascii="Arial" w:hAnsi="Arial" w:cs="Arial"/>
+        </w:rPr>
+      </w:pPr>
+      <w:r>
+        <w:rPr>
+          <w:rFonts w:cs="Arial" w:ascii="Arial" w:hAnsi="Arial"/>
+        </w:rPr>
+        <w:tab/>
+        <w:tab/>
+      </w:r>
+    </w:p>
+    <w:p>
+      <w:pPr>
+        <w:pStyle w:val="Normal"/>
+        <w:jc w:val="both"/>
+        <w:rPr>
+          <w:rFonts w:ascii="Arial" w:hAnsi="Arial" w:cs="Arial"/>
+        </w:rPr>
+      </w:pPr>
+      <w:r>
+        <w:rPr>
+          <w:rFonts w:cs="Arial" w:ascii="Arial" w:hAnsi="Arial"/>
+        </w:rPr>
+        <w:t>David</w:t>
+        <w:tab/>
+        <w:tab/>
+        <w:t>Roles</w:t>
+      </w:r>
+    </w:p>
+    <w:p>
+      <w:pPr>
+        <w:pStyle w:val="Normal"/>
+        <w:jc w:val="both"/>
+        <w:rPr>
+          <w:rFonts w:ascii="Arial" w:hAnsi="Arial" w:cs="Arial"/>
+        </w:rPr>
+      </w:pPr>
+      <w:r>
+        <w:rPr>
+          <w:rFonts w:cs="Arial" w:ascii="Arial" w:hAnsi="Arial"/>
+        </w:rPr>
+        <w:tab/>
+        <w:tab/>
+        <w:t>Tools Technique</w:t>
+      </w:r>
+    </w:p>
+    <w:p>
+      <w:pPr>
+        <w:pStyle w:val="Normal"/>
+        <w:jc w:val="both"/>
+        <w:rPr>
+          <w:rFonts w:ascii="Arial" w:hAnsi="Arial" w:cs="Arial"/>
+        </w:rPr>
+      </w:pPr>
+      <w:r>
+        <w:rPr>
+          <w:rFonts w:cs="Arial" w:ascii="Arial" w:hAnsi="Arial"/>
+        </w:rPr>
+      </w:r>
+    </w:p>
+    <w:p>
+      <w:pPr>
+        <w:pStyle w:val="Normal"/>
+        <w:jc w:val="both"/>
+        <w:rPr>
+          <w:rFonts w:ascii="Arial" w:hAnsi="Arial" w:cs="Arial"/>
+        </w:rPr>
+      </w:pPr>
+      <w:r>
+        <w:rPr>
+          <w:rFonts w:cs="Arial" w:ascii="Arial" w:hAnsi="Arial"/>
+        </w:rPr>
+        <w:t>Jacob</w:t>
+        <w:tab/>
+        <w:tab/>
+        <w:t>Risks</w:t>
+      </w:r>
+    </w:p>
+    <w:p>
+      <w:pPr>
+        <w:pStyle w:val="Normal"/>
+        <w:jc w:val="both"/>
+        <w:rPr>
+          <w:rFonts w:ascii="Arial" w:hAnsi="Arial" w:cs="Arial"/>
+        </w:rPr>
+      </w:pPr>
+      <w:r>
+        <w:rPr>
+          <w:rFonts w:cs="Arial" w:ascii="Arial" w:hAnsi="Arial"/>
+        </w:rPr>
+        <w:tab/>
+        <w:tab/>
+        <w:t>Group Processes</w:t>
+      </w:r>
+    </w:p>
+    <w:p>
+      <w:pPr>
+        <w:pStyle w:val="Normal"/>
+        <w:jc w:val="both"/>
+        <w:rPr>
+          <w:rFonts w:ascii="Arial" w:hAnsi="Arial" w:cs="Arial"/>
+        </w:rPr>
+      </w:pPr>
+      <w:r>
+        <w:rPr>
+          <w:rFonts w:cs="Arial" w:ascii="Arial" w:hAnsi="Arial"/>
+        </w:rPr>
+      </w:r>
+    </w:p>
+    <w:p>
+      <w:pPr>
+        <w:pStyle w:val="Normal"/>
+        <w:jc w:val="both"/>
+        <w:rPr>
+          <w:rFonts w:ascii="Arial" w:hAnsi="Arial" w:cs="Arial"/>
+        </w:rPr>
+      </w:pPr>
+      <w:r>
+        <w:rPr>
+          <w:rFonts w:cs="Arial" w:ascii="Arial" w:hAnsi="Arial"/>
+        </w:rPr>
+        <w:t>Scott</w:t>
+        <w:tab/>
+        <w:tab/>
+        <w:t>Testing</w:t>
+      </w:r>
+    </w:p>
+    <w:p>
+      <w:pPr>
+        <w:pStyle w:val="Normal"/>
+        <w:jc w:val="both"/>
+        <w:rPr>
+          <w:rFonts w:ascii="Arial" w:hAnsi="Arial" w:cs="Arial"/>
+        </w:rPr>
+      </w:pPr>
+      <w:r>
+        <w:rPr>
+          <w:rFonts w:cs="Arial" w:ascii="Arial" w:hAnsi="Arial"/>
+        </w:rPr>
+        <w:tab/>
+        <w:tab/>
+        <w:t>Time-frame</w:t>
+      </w:r>
+    </w:p>
+    <w:p>
+      <w:pPr>
+        <w:pStyle w:val="Normal"/>
+        <w:jc w:val="both"/>
+        <w:rPr>
+          <w:rFonts w:ascii="Arial" w:hAnsi="Arial" w:cs="Arial"/>
+        </w:rPr>
+      </w:pPr>
+      <w:r>
+        <w:rPr>
+          <w:rFonts w:cs="Arial" w:ascii="Arial" w:hAnsi="Arial"/>
+        </w:rPr>
+      </w:r>
+    </w:p>
+    <w:p>
+      <w:pPr>
+        <w:pStyle w:val="Normal"/>
+        <w:jc w:val="both"/>
+        <w:rPr>
+          <w:rFonts w:ascii="Arial" w:hAnsi="Arial" w:cs="Arial"/>
+        </w:rPr>
+      </w:pPr>
+      <w:r>
+        <w:rPr>
+          <w:rFonts w:cs="Arial" w:ascii="Arial" w:hAnsi="Arial"/>
+        </w:rPr>
+        <w:t>Group</w:t>
+        <w:tab/>
+        <w:tab/>
+        <w:t>Feedback</w:t>
+      </w:r>
+    </w:p>
+    <w:p>
+      <w:pPr>
+        <w:pStyle w:val="Normal"/>
+        <w:jc w:val="both"/>
+        <w:rPr>
+          <w:rFonts w:ascii="Arial" w:hAnsi="Arial" w:cs="Arial"/>
+        </w:rPr>
+      </w:pPr>
       <w:bookmarkStart w:id="0" w:name="__DdeLink__1697_1349084862"/>
       <w:r>
         <w:rPr>
           <w:rFonts w:cs="Arial" w:ascii="Arial" w:hAnsi="Arial"/>
         </w:rPr>
-        <w:t xml:space="preserve">Kim Ve - </w:t>
-        <w:tab/>
-        <w:t xml:space="preserve">Setup Github repository and regulate </w:t>
-      </w:r>
-    </w:p>
-    <w:p>
-      <w:pPr>
-        <w:pStyle w:val="Normal"/>
-        <w:jc w:val="both"/>
-        <w:rPr>
-          <w:rFonts w:ascii="Arial" w:hAnsi="Arial" w:cs="Arial"/>
-        </w:rPr>
-      </w:pPr>
-      <w:r>
-        <w:rPr>
-          <w:rFonts w:cs="Arial" w:ascii="Arial" w:hAnsi="Arial"/>
-        </w:rPr>
-        <w:tab/>
-        <w:tab/>
-        <w:t>Aims</w:t>
-      </w:r>
-    </w:p>
-    <w:p>
-      <w:pPr>
-        <w:pStyle w:val="Normal"/>
-        <w:jc w:val="both"/>
-        <w:rPr>
-          <w:rFonts w:ascii="Arial" w:hAnsi="Arial" w:cs="Arial"/>
-        </w:rPr>
-      </w:pPr>
-      <w:r>
-        <w:rPr>
-          <w:rFonts w:cs="Arial" w:ascii="Arial" w:hAnsi="Arial"/>
-        </w:rPr>
-        <w:tab/>
-        <w:tab/>
-        <w:t>Plans and Progress</w:t>
-      </w:r>
-    </w:p>
-    <w:p>
-      <w:pPr>
-        <w:pStyle w:val="Normal"/>
-        <w:jc w:val="both"/>
-        <w:rPr>
-          <w:rFonts w:ascii="Arial" w:hAnsi="Arial" w:cs="Arial"/>
-        </w:rPr>
-      </w:pPr>
-      <w:r>
-        <w:rPr>
-          <w:rFonts w:cs="Arial" w:ascii="Arial" w:hAnsi="Arial"/>
-        </w:rPr>
-      </w:r>
-    </w:p>
-    <w:p>
-      <w:pPr>
-        <w:pStyle w:val="Normal"/>
-        <w:jc w:val="both"/>
-        <w:rPr>
-          <w:rFonts w:ascii="Arial" w:hAnsi="Arial" w:cs="Arial"/>
-        </w:rPr>
-      </w:pPr>
-      <w:r>
-        <w:rPr>
-          <w:rFonts w:cs="Arial" w:ascii="Arial" w:hAnsi="Arial"/>
-        </w:rPr>
-        <w:t xml:space="preserve">Sam - </w:t>
-        <w:tab/>
-        <w:tab/>
-        <w:t>Scope and Limits</w:t>
-      </w:r>
-    </w:p>
-    <w:p>
-      <w:pPr>
-        <w:pStyle w:val="Normal"/>
-        <w:jc w:val="both"/>
-        <w:rPr>
-          <w:rFonts w:ascii="Arial" w:hAnsi="Arial" w:cs="Arial"/>
-        </w:rPr>
-      </w:pPr>
-      <w:r>
-        <w:rPr>
-          <w:rFonts w:cs="Arial" w:ascii="Arial" w:hAnsi="Arial"/>
-        </w:rPr>
-        <w:tab/>
-        <w:tab/>
-        <w:t>Team Profile</w:t>
-      </w:r>
-    </w:p>
-    <w:p>
-      <w:pPr>
-        <w:pStyle w:val="Normal"/>
-        <w:jc w:val="both"/>
-        <w:rPr>
-          <w:rFonts w:ascii="Arial" w:hAnsi="Arial" w:cs="Arial"/>
-        </w:rPr>
-      </w:pPr>
-      <w:r>
-        <w:rPr>
-          <w:rFonts w:cs="Arial" w:ascii="Arial" w:hAnsi="Arial"/>
-        </w:rPr>
-        <w:tab/>
-        <w:tab/>
-        <w:t>Tools</w:t>
-      </w:r>
-    </w:p>
-    <w:p>
-      <w:pPr>
-        <w:pStyle w:val="Normal"/>
-        <w:jc w:val="both"/>
-        <w:rPr>
-          <w:rFonts w:ascii="Arial" w:hAnsi="Arial" w:cs="Arial"/>
-        </w:rPr>
-      </w:pPr>
-      <w:r>
-        <w:rPr>
-          <w:rFonts w:cs="Arial" w:ascii="Arial" w:hAnsi="Arial"/>
-        </w:rPr>
-        <w:tab/>
-        <w:tab/>
-      </w:r>
-    </w:p>
-    <w:p>
-      <w:pPr>
-        <w:pStyle w:val="Normal"/>
-        <w:jc w:val="both"/>
-        <w:rPr>
-          <w:rFonts w:ascii="Arial" w:hAnsi="Arial" w:cs="Arial"/>
-        </w:rPr>
-      </w:pPr>
-      <w:r>
-        <w:rPr>
-          <w:rFonts w:cs="Arial" w:ascii="Arial" w:hAnsi="Arial"/>
-        </w:rPr>
-        <w:t>David</w:t>
-        <w:tab/>
-        <w:tab/>
-        <w:t>Roles</w:t>
-      </w:r>
-    </w:p>
-    <w:p>
-      <w:pPr>
-        <w:pStyle w:val="Normal"/>
-        <w:jc w:val="both"/>
-        <w:rPr>
-          <w:rFonts w:ascii="Arial" w:hAnsi="Arial" w:cs="Arial"/>
-        </w:rPr>
-      </w:pPr>
-      <w:r>
-        <w:rPr>
-          <w:rFonts w:cs="Arial" w:ascii="Arial" w:hAnsi="Arial"/>
-        </w:rPr>
-        <w:tab/>
-        <w:tab/>
-        <w:t>Tools Technique</w:t>
-      </w:r>
-    </w:p>
-    <w:p>
-      <w:pPr>
-        <w:pStyle w:val="Normal"/>
-        <w:jc w:val="both"/>
-        <w:rPr>
-          <w:rFonts w:ascii="Arial" w:hAnsi="Arial" w:cs="Arial"/>
-        </w:rPr>
-      </w:pPr>
-      <w:r>
-        <w:rPr>
-          <w:rFonts w:cs="Arial" w:ascii="Arial" w:hAnsi="Arial"/>
-        </w:rPr>
-      </w:r>
-    </w:p>
-    <w:p>
-      <w:pPr>
-        <w:pStyle w:val="Normal"/>
-        <w:jc w:val="both"/>
-        <w:rPr>
-          <w:rFonts w:ascii="Arial" w:hAnsi="Arial" w:cs="Arial"/>
-        </w:rPr>
-      </w:pPr>
-      <w:r>
-        <w:rPr>
-          <w:rFonts w:cs="Arial" w:ascii="Arial" w:hAnsi="Arial"/>
-        </w:rPr>
-        <w:t>Jacob</w:t>
-        <w:tab/>
-        <w:tab/>
-        <w:t>Risks</w:t>
-      </w:r>
-    </w:p>
-    <w:p>
-      <w:pPr>
-        <w:pStyle w:val="Normal"/>
-        <w:jc w:val="both"/>
-        <w:rPr>
-          <w:rFonts w:ascii="Arial" w:hAnsi="Arial" w:cs="Arial"/>
-        </w:rPr>
-      </w:pPr>
-      <w:r>
-        <w:rPr>
-          <w:rFonts w:cs="Arial" w:ascii="Arial" w:hAnsi="Arial"/>
-        </w:rPr>
-        <w:tab/>
-        <w:tab/>
-        <w:t>Group Processes</w:t>
-      </w:r>
-    </w:p>
-    <w:p>
-      <w:pPr>
-        <w:pStyle w:val="Normal"/>
-        <w:jc w:val="both"/>
-        <w:rPr>
-          <w:rFonts w:ascii="Arial" w:hAnsi="Arial" w:cs="Arial"/>
-        </w:rPr>
-      </w:pPr>
-      <w:r>
-        <w:rPr>
-          <w:rFonts w:cs="Arial" w:ascii="Arial" w:hAnsi="Arial"/>
-        </w:rPr>
-      </w:r>
-    </w:p>
-    <w:p>
-      <w:pPr>
-        <w:pStyle w:val="Normal"/>
-        <w:jc w:val="both"/>
-        <w:rPr>
-          <w:rFonts w:ascii="Arial" w:hAnsi="Arial" w:cs="Arial"/>
-        </w:rPr>
-      </w:pPr>
-      <w:r>
-        <w:rPr>
-          <w:rFonts w:cs="Arial" w:ascii="Arial" w:hAnsi="Arial"/>
-        </w:rPr>
-        <w:t>Scott</w:t>
-        <w:tab/>
-        <w:tab/>
-        <w:t>Testing</w:t>
-      </w:r>
-    </w:p>
-    <w:p>
-      <w:pPr>
-        <w:pStyle w:val="Normal"/>
-        <w:jc w:val="both"/>
-        <w:rPr>
-          <w:rFonts w:ascii="Arial" w:hAnsi="Arial" w:cs="Arial"/>
-        </w:rPr>
-      </w:pPr>
-      <w:r>
-        <w:rPr>
-          <w:rFonts w:cs="Arial" w:ascii="Arial" w:hAnsi="Arial"/>
-        </w:rPr>
-        <w:tab/>
-        <w:tab/>
-        <w:t>Time-frame</w:t>
-      </w:r>
-    </w:p>
-    <w:p>
-      <w:pPr>
-        <w:pStyle w:val="Normal"/>
-        <w:jc w:val="both"/>
-        <w:rPr>
-          <w:rFonts w:ascii="Arial" w:hAnsi="Arial" w:cs="Arial"/>
-        </w:rPr>
-      </w:pPr>
-      <w:r>
-        <w:rPr>
-          <w:rFonts w:cs="Arial" w:ascii="Arial" w:hAnsi="Arial"/>
-        </w:rPr>
-      </w:r>
-    </w:p>
-    <w:p>
-      <w:pPr>
-        <w:pStyle w:val="Normal"/>
-        <w:jc w:val="both"/>
-        <w:rPr>
-          <w:rFonts w:ascii="Arial" w:hAnsi="Arial" w:cs="Arial"/>
-        </w:rPr>
-      </w:pPr>
-      <w:r>
-        <w:rPr>
-          <w:rFonts w:cs="Arial" w:ascii="Arial" w:hAnsi="Arial"/>
-        </w:rPr>
-        <w:t>Group</w:t>
-        <w:tab/>
-        <w:tab/>
-        <w:t>Feedback</w:t>
-      </w:r>
-    </w:p>
-    <w:p>
-      <w:pPr>
-        <w:pStyle w:val="Normal"/>
-        <w:jc w:val="both"/>
-        <w:rPr>
-          <w:rFonts w:ascii="Arial" w:hAnsi="Arial" w:cs="Arial"/>
-        </w:rPr>
-      </w:pPr>
-      <w:bookmarkStart w:id="1" w:name="__DdeLink__1697_1349084862"/>
-      <w:r>
-        <w:rPr>
-          <w:rFonts w:cs="Arial" w:ascii="Arial" w:hAnsi="Arial"/>
-        </w:rPr>
         <w:tab/>
         <w:tab/>
         <w:t>Group reflection</w:t>
       </w:r>
-      <w:bookmarkEnd w:id="1"/>
+      <w:bookmarkEnd w:id="0"/>
     </w:p>
     <w:p>
       <w:pPr>
@@ -6114,35 +6113,33 @@
         <w:rPr>
           <w:rFonts w:cs="Arial" w:ascii="Arial" w:hAnsi="Arial"/>
         </w:rPr>
-        <w:t xml:space="preserve">. </w:t>
-      </w:r>
-      <w:r>
-        <w:rPr>
-          <w:rFonts w:cs="Arial" w:ascii="Arial" w:hAnsi="Arial"/>
-        </w:rPr>
-        <w:t>Unfortunately, Scott was absent and we could not wait any longer, so Sam took on additional work for Scott. Kim Ve unfortunately could not take more task as he had to work and thus unable to commit additional modules. The new workload is as follows:</w:t>
-      </w:r>
-    </w:p>
-    <w:p>
-      <w:pPr>
-        <w:pStyle w:val="Normal"/>
-        <w:rPr>
-          <w:rFonts w:ascii="Arial" w:hAnsi="Arial" w:cs="Arial"/>
-        </w:rPr>
-      </w:pPr>
-      <w:r>
-        <w:rPr/>
-      </w:r>
-    </w:p>
-    <w:p>
-      <w:pPr>
-        <w:pStyle w:val="Normal"/>
-        <w:rPr>
-          <w:rFonts w:ascii="Arial" w:hAnsi="Arial" w:cs="Arial"/>
-        </w:rPr>
-      </w:pPr>
-      <w:r>
-        <w:rPr/>
+        <w:t>. Unfortunately, Scott was absent and we could not wait any longer, so Sam took on additional work for Scott. Kim Ve unfortunately could not take more task as he had to work and thus unable to commit additional modules. The new workload is as follows:</w:t>
+      </w:r>
+    </w:p>
+    <w:p>
+      <w:pPr>
+        <w:pStyle w:val="Normal"/>
+        <w:rPr>
+          <w:rFonts w:ascii="Arial" w:hAnsi="Arial" w:cs="Arial"/>
+        </w:rPr>
+      </w:pPr>
+      <w:r>
+        <w:rPr>
+          <w:rFonts w:cs="Arial" w:ascii="Arial" w:hAnsi="Arial"/>
+        </w:rPr>
+      </w:r>
+    </w:p>
+    <w:p>
+      <w:pPr>
+        <w:pStyle w:val="Normal"/>
+        <w:rPr>
+          <w:rFonts w:ascii="Arial" w:hAnsi="Arial" w:cs="Arial"/>
+        </w:rPr>
+      </w:pPr>
+      <w:r>
+        <w:rPr>
+          <w:rFonts w:cs="Arial" w:ascii="Arial" w:hAnsi="Arial"/>
+        </w:rPr>
       </w:r>
     </w:p>
     <w:p>
@@ -6262,11 +6259,6 @@
         </w:rPr>
         <w:tab/>
         <w:tab/>
-      </w:r>
-      <w:r>
-        <w:rPr>
-          <w:rFonts w:cs="Arial" w:ascii="Arial" w:hAnsi="Arial"/>
-        </w:rPr>
         <w:t>Testing</w:t>
       </w:r>
     </w:p>
@@ -6294,7 +6286,9 @@
         </w:rPr>
       </w:pPr>
       <w:r>
-        <w:rPr/>
+        <w:rPr>
+          <w:rFonts w:cs="Arial" w:ascii="Arial" w:hAnsi="Arial"/>
+        </w:rPr>
       </w:r>
     </w:p>
     <w:p>
@@ -6400,11 +6394,6 @@
         <w:t>Scott</w:t>
         <w:tab/>
         <w:tab/>
-      </w:r>
-      <w:r>
-        <w:rPr>
-          <w:rFonts w:cs="Arial" w:ascii="Arial" w:hAnsi="Arial"/>
-        </w:rPr>
         <w:t>N/A</w:t>
       </w:r>
     </w:p>
@@ -6568,8 +6557,8 @@
           <w:szCs w:val="22"/>
         </w:rPr>
       </w:pPr>
-      <w:bookmarkStart w:id="2" w:name="_3dhw6jyaq9vt"/>
-      <w:bookmarkEnd w:id="2"/>
+      <w:bookmarkStart w:id="1" w:name="_3dhw6jyaq9vt"/>
+      <w:bookmarkEnd w:id="1"/>
       <w:r>
         <w:rPr>
           <w:rFonts w:eastAsia="Arial" w:cs="Arial" w:ascii="Arial" w:hAnsi="Arial"/>
@@ -6628,9 +6617,9 @@
           <w:szCs w:val="22"/>
         </w:rPr>
       </w:r>
+      <w:bookmarkStart w:id="2" w:name="_lp54o3urg06a"/>
       <w:bookmarkStart w:id="3" w:name="_lp54o3urg06a"/>
-      <w:bookmarkStart w:id="4" w:name="_lp54o3urg06a"/>
-      <w:bookmarkEnd w:id="4"/>
+      <w:bookmarkEnd w:id="3"/>
     </w:p>
     <w:p>
       <w:pPr>
@@ -6645,8 +6634,8 @@
           <w:szCs w:val="22"/>
         </w:rPr>
       </w:pPr>
-      <w:bookmarkStart w:id="5" w:name="_nwiazeuo5h4e"/>
-      <w:bookmarkEnd w:id="5"/>
+      <w:bookmarkStart w:id="4" w:name="_nwiazeuo5h4e"/>
+      <w:bookmarkEnd w:id="4"/>
       <w:r>
         <w:rPr>
           <w:rFonts w:eastAsia="Arial" w:cs="Arial" w:ascii="Arial" w:hAnsi="Arial"/>
@@ -6703,9 +6692,9 @@
           <w:szCs w:val="22"/>
         </w:rPr>
       </w:r>
+      <w:bookmarkStart w:id="5" w:name="_a1u9491yo0p7"/>
       <w:bookmarkStart w:id="6" w:name="_a1u9491yo0p7"/>
-      <w:bookmarkStart w:id="7" w:name="_a1u9491yo0p7"/>
-      <w:bookmarkEnd w:id="7"/>
+      <w:bookmarkEnd w:id="6"/>
     </w:p>
     <w:p>
       <w:pPr>
@@ -6720,8 +6709,8 @@
           <w:szCs w:val="22"/>
         </w:rPr>
       </w:pPr>
-      <w:bookmarkStart w:id="8" w:name="_y80oy7f5e9z3"/>
-      <w:bookmarkEnd w:id="8"/>
+      <w:bookmarkStart w:id="7" w:name="_y80oy7f5e9z3"/>
+      <w:bookmarkEnd w:id="7"/>
       <w:r>
         <w:rPr>
           <w:rFonts w:eastAsia="Arial" w:cs="Arial" w:ascii="Arial" w:hAnsi="Arial"/>
@@ -6793,8 +6782,8 @@
           <w:color w:val="auto"/>
         </w:rPr>
       </w:pPr>
-      <w:bookmarkStart w:id="9" w:name="_678x7rpylr0r"/>
-      <w:bookmarkEnd w:id="9"/>
+      <w:bookmarkStart w:id="8" w:name="_678x7rpylr0r"/>
+      <w:bookmarkEnd w:id="8"/>
       <w:r>
         <w:rPr>
           <w:rFonts w:eastAsia="Arial" w:cs="Calibri" w:ascii="Calibri" w:hAnsi="Calibri" w:asciiTheme="minorHAnsi" w:cstheme="minorHAnsi" w:hAnsiTheme="minorHAnsi"/>
@@ -6838,8 +6827,8 @@
           <w:color w:val="auto"/>
         </w:rPr>
       </w:pPr>
-      <w:bookmarkStart w:id="10" w:name="_fkd3zrdb095t"/>
-      <w:bookmarkEnd w:id="10"/>
+      <w:bookmarkStart w:id="9" w:name="_fkd3zrdb095t"/>
+      <w:bookmarkEnd w:id="9"/>
       <w:r>
         <w:rPr>
           <w:rFonts w:eastAsia="Arial" w:cs="Calibri" w:ascii="Calibri" w:hAnsi="Calibri" w:asciiTheme="minorHAnsi" w:cstheme="minorHAnsi" w:hAnsiTheme="minorHAnsi"/>
@@ -7658,6 +7647,24 @@
         <w:pStyle w:val="Heading4"/>
         <w:spacing w:before="280" w:after="280"/>
         <w:rPr/>
+      </w:pPr>
+      <w:r>
+        <w:rPr/>
+      </w:r>
+    </w:p>
+    <w:p>
+      <w:pPr>
+        <w:pStyle w:val="Heading4"/>
+        <w:spacing w:before="280" w:after="280"/>
+        <w:rPr>
+          <w:rFonts w:ascii="Calibri" w:hAnsi="Calibri" w:cs="Calibri" w:asciiTheme="minorHAnsi" w:cstheme="minorHAnsi" w:hAnsiTheme="minorHAnsi"/>
+          <w:b w:val="false"/>
+          <w:b w:val="false"/>
+          <w:bCs w:val="false"/>
+          <w:color w:val="2F5496" w:themeColor="accent1" w:themeShade="bf"/>
+          <w:sz w:val="32"/>
+          <w:szCs w:val="28"/>
+        </w:rPr>
       </w:pPr>
       <w:r>
         <w:rPr/>
@@ -8291,18 +8298,18 @@
         <w:tblLook w:firstRow="1" w:noVBand="1" w:lastRow="0" w:firstColumn="1" w:lastColumn="0" w:noHBand="0" w:val="04a0"/>
       </w:tblPr>
       <w:tblGrid>
-        <w:gridCol w:w="717"/>
+        <w:gridCol w:w="716"/>
         <w:gridCol w:w="1552"/>
-        <w:gridCol w:w="1639"/>
+        <w:gridCol w:w="1638"/>
         <w:gridCol w:w="1552"/>
-        <w:gridCol w:w="2221"/>
-        <w:gridCol w:w="1532"/>
+        <w:gridCol w:w="2220"/>
+        <w:gridCol w:w="1535"/>
       </w:tblGrid>
       <w:tr>
         <w:trPr/>
         <w:tc>
           <w:tcPr>
-            <w:tcW w:w="717" w:type="dxa"/>
+            <w:tcW w:w="716" w:type="dxa"/>
             <w:tcBorders/>
             <w:shd w:fill="auto" w:val="clear"/>
           </w:tcPr>
@@ -8356,7 +8363,7 @@
         </w:tc>
         <w:tc>
           <w:tcPr>
-            <w:tcW w:w="1639" w:type="dxa"/>
+            <w:tcW w:w="1638" w:type="dxa"/>
             <w:tcBorders/>
             <w:shd w:fill="auto" w:val="clear"/>
           </w:tcPr>
@@ -8410,7 +8417,7 @@
         </w:tc>
         <w:tc>
           <w:tcPr>
-            <w:tcW w:w="2221" w:type="dxa"/>
+            <w:tcW w:w="2220" w:type="dxa"/>
             <w:tcBorders/>
             <w:shd w:fill="auto" w:val="clear"/>
           </w:tcPr>
@@ -8437,7 +8444,7 @@
         </w:tc>
         <w:tc>
           <w:tcPr>
-            <w:tcW w:w="1532" w:type="dxa"/>
+            <w:tcW w:w="1535" w:type="dxa"/>
             <w:tcBorders/>
             <w:shd w:fill="auto" w:val="clear"/>
           </w:tcPr>
@@ -8467,7 +8474,7 @@
         <w:trPr/>
         <w:tc>
           <w:tcPr>
-            <w:tcW w:w="717" w:type="dxa"/>
+            <w:tcW w:w="716" w:type="dxa"/>
             <w:tcBorders/>
             <w:shd w:fill="auto" w:val="clear"/>
           </w:tcPr>
@@ -8519,7 +8526,7 @@
         </w:tc>
         <w:tc>
           <w:tcPr>
-            <w:tcW w:w="1639" w:type="dxa"/>
+            <w:tcW w:w="1638" w:type="dxa"/>
             <w:tcBorders/>
             <w:shd w:fill="auto" w:val="clear"/>
           </w:tcPr>
@@ -8571,7 +8578,7 @@
         </w:tc>
         <w:tc>
           <w:tcPr>
-            <w:tcW w:w="2221" w:type="dxa"/>
+            <w:tcW w:w="2220" w:type="dxa"/>
             <w:tcBorders/>
             <w:shd w:fill="auto" w:val="clear"/>
           </w:tcPr>
@@ -8597,7 +8604,7 @@
         </w:tc>
         <w:tc>
           <w:tcPr>
-            <w:tcW w:w="1532" w:type="dxa"/>
+            <w:tcW w:w="1535" w:type="dxa"/>
             <w:tcBorders/>
             <w:shd w:fill="auto" w:val="clear"/>
           </w:tcPr>
@@ -8626,7 +8633,7 @@
         <w:trPr/>
         <w:tc>
           <w:tcPr>
-            <w:tcW w:w="717" w:type="dxa"/>
+            <w:tcW w:w="716" w:type="dxa"/>
             <w:tcBorders/>
             <w:shd w:fill="auto" w:val="clear"/>
           </w:tcPr>
@@ -8678,7 +8685,7 @@
         </w:tc>
         <w:tc>
           <w:tcPr>
-            <w:tcW w:w="1639" w:type="dxa"/>
+            <w:tcW w:w="1638" w:type="dxa"/>
             <w:tcBorders/>
             <w:shd w:fill="auto" w:val="clear"/>
           </w:tcPr>
@@ -8730,7 +8737,7 @@
         </w:tc>
         <w:tc>
           <w:tcPr>
-            <w:tcW w:w="2221" w:type="dxa"/>
+            <w:tcW w:w="2220" w:type="dxa"/>
             <w:tcBorders/>
             <w:shd w:fill="auto" w:val="clear"/>
           </w:tcPr>
@@ -8756,7 +8763,7 @@
         </w:tc>
         <w:tc>
           <w:tcPr>
-            <w:tcW w:w="1532" w:type="dxa"/>
+            <w:tcW w:w="1535" w:type="dxa"/>
             <w:tcBorders/>
             <w:shd w:fill="auto" w:val="clear"/>
           </w:tcPr>
@@ -8787,7 +8794,7 @@
         </w:trPr>
         <w:tc>
           <w:tcPr>
-            <w:tcW w:w="717" w:type="dxa"/>
+            <w:tcW w:w="716" w:type="dxa"/>
             <w:tcBorders/>
             <w:shd w:fill="auto" w:val="clear"/>
           </w:tcPr>
@@ -8839,7 +8846,7 @@
         </w:tc>
         <w:tc>
           <w:tcPr>
-            <w:tcW w:w="1639" w:type="dxa"/>
+            <w:tcW w:w="1638" w:type="dxa"/>
             <w:tcBorders/>
             <w:shd w:fill="auto" w:val="clear"/>
           </w:tcPr>
@@ -8891,7 +8898,7 @@
         </w:tc>
         <w:tc>
           <w:tcPr>
-            <w:tcW w:w="2221" w:type="dxa"/>
+            <w:tcW w:w="2220" w:type="dxa"/>
             <w:tcBorders/>
             <w:shd w:fill="auto" w:val="clear"/>
           </w:tcPr>
@@ -8917,7 +8924,7 @@
         </w:tc>
         <w:tc>
           <w:tcPr>
-            <w:tcW w:w="1532" w:type="dxa"/>
+            <w:tcW w:w="1535" w:type="dxa"/>
             <w:tcBorders/>
             <w:shd w:fill="auto" w:val="clear"/>
           </w:tcPr>
@@ -8946,7 +8953,7 @@
         <w:trPr/>
         <w:tc>
           <w:tcPr>
-            <w:tcW w:w="717" w:type="dxa"/>
+            <w:tcW w:w="716" w:type="dxa"/>
             <w:tcBorders/>
             <w:shd w:fill="auto" w:val="clear"/>
           </w:tcPr>
@@ -8998,7 +9005,7 @@
         </w:tc>
         <w:tc>
           <w:tcPr>
-            <w:tcW w:w="1639" w:type="dxa"/>
+            <w:tcW w:w="1638" w:type="dxa"/>
             <w:tcBorders/>
             <w:shd w:fill="auto" w:val="clear"/>
           </w:tcPr>
@@ -9050,7 +9057,7 @@
         </w:tc>
         <w:tc>
           <w:tcPr>
-            <w:tcW w:w="2221" w:type="dxa"/>
+            <w:tcW w:w="2220" w:type="dxa"/>
             <w:tcBorders/>
             <w:shd w:fill="auto" w:val="clear"/>
           </w:tcPr>
@@ -9076,7 +9083,7 @@
         </w:tc>
         <w:tc>
           <w:tcPr>
-            <w:tcW w:w="1532" w:type="dxa"/>
+            <w:tcW w:w="1535" w:type="dxa"/>
             <w:tcBorders/>
             <w:shd w:fill="auto" w:val="clear"/>
           </w:tcPr>
@@ -9107,7 +9114,7 @@
         </w:trPr>
         <w:tc>
           <w:tcPr>
-            <w:tcW w:w="717" w:type="dxa"/>
+            <w:tcW w:w="716" w:type="dxa"/>
             <w:tcBorders/>
             <w:shd w:fill="auto" w:val="clear"/>
           </w:tcPr>
@@ -9159,7 +9166,7 @@
         </w:tc>
         <w:tc>
           <w:tcPr>
-            <w:tcW w:w="1639" w:type="dxa"/>
+            <w:tcW w:w="1638" w:type="dxa"/>
             <w:tcBorders/>
             <w:shd w:fill="auto" w:val="clear"/>
           </w:tcPr>
@@ -9211,7 +9218,7 @@
         </w:tc>
         <w:tc>
           <w:tcPr>
-            <w:tcW w:w="2221" w:type="dxa"/>
+            <w:tcW w:w="2220" w:type="dxa"/>
             <w:tcBorders/>
             <w:shd w:fill="auto" w:val="clear"/>
           </w:tcPr>
@@ -9237,7 +9244,7 @@
         </w:tc>
         <w:tc>
           <w:tcPr>
-            <w:tcW w:w="1532" w:type="dxa"/>
+            <w:tcW w:w="1535" w:type="dxa"/>
             <w:tcBorders/>
             <w:shd w:fill="auto" w:val="clear"/>
           </w:tcPr>
@@ -9266,7 +9273,7 @@
         <w:trPr/>
         <w:tc>
           <w:tcPr>
-            <w:tcW w:w="717" w:type="dxa"/>
+            <w:tcW w:w="716" w:type="dxa"/>
             <w:tcBorders/>
             <w:shd w:fill="auto" w:val="clear"/>
           </w:tcPr>
@@ -9318,7 +9325,7 @@
         </w:tc>
         <w:tc>
           <w:tcPr>
-            <w:tcW w:w="1639" w:type="dxa"/>
+            <w:tcW w:w="1638" w:type="dxa"/>
             <w:tcBorders/>
             <w:shd w:fill="auto" w:val="clear"/>
           </w:tcPr>
@@ -9370,7 +9377,7 @@
         </w:tc>
         <w:tc>
           <w:tcPr>
-            <w:tcW w:w="2221" w:type="dxa"/>
+            <w:tcW w:w="2220" w:type="dxa"/>
             <w:tcBorders/>
             <w:shd w:fill="auto" w:val="clear"/>
           </w:tcPr>
@@ -9396,7 +9403,7 @@
         </w:tc>
         <w:tc>
           <w:tcPr>
-            <w:tcW w:w="1532" w:type="dxa"/>
+            <w:tcW w:w="1535" w:type="dxa"/>
             <w:tcBorders/>
             <w:shd w:fill="auto" w:val="clear"/>
           </w:tcPr>
@@ -9425,7 +9432,7 @@
         <w:trPr/>
         <w:tc>
           <w:tcPr>
-            <w:tcW w:w="717" w:type="dxa"/>
+            <w:tcW w:w="716" w:type="dxa"/>
             <w:tcBorders/>
             <w:shd w:fill="auto" w:val="clear"/>
           </w:tcPr>
@@ -9477,7 +9484,7 @@
         </w:tc>
         <w:tc>
           <w:tcPr>
-            <w:tcW w:w="1639" w:type="dxa"/>
+            <w:tcW w:w="1638" w:type="dxa"/>
             <w:tcBorders/>
             <w:shd w:fill="auto" w:val="clear"/>
           </w:tcPr>
@@ -9529,7 +9536,7 @@
         </w:tc>
         <w:tc>
           <w:tcPr>
-            <w:tcW w:w="2221" w:type="dxa"/>
+            <w:tcW w:w="2220" w:type="dxa"/>
             <w:tcBorders/>
             <w:shd w:fill="auto" w:val="clear"/>
           </w:tcPr>
@@ -9555,7 +9562,7 @@
         </w:tc>
         <w:tc>
           <w:tcPr>
-            <w:tcW w:w="1532" w:type="dxa"/>
+            <w:tcW w:w="1535" w:type="dxa"/>
             <w:tcBorders/>
             <w:shd w:fill="auto" w:val="clear"/>
           </w:tcPr>
@@ -9584,7 +9591,7 @@
         <w:trPr/>
         <w:tc>
           <w:tcPr>
-            <w:tcW w:w="717" w:type="dxa"/>
+            <w:tcW w:w="716" w:type="dxa"/>
             <w:tcBorders/>
             <w:shd w:fill="auto" w:val="clear"/>
           </w:tcPr>
@@ -9636,7 +9643,7 @@
         </w:tc>
         <w:tc>
           <w:tcPr>
-            <w:tcW w:w="1639" w:type="dxa"/>
+            <w:tcW w:w="1638" w:type="dxa"/>
             <w:tcBorders/>
             <w:shd w:fill="auto" w:val="clear"/>
           </w:tcPr>
@@ -9688,7 +9695,7 @@
         </w:tc>
         <w:tc>
           <w:tcPr>
-            <w:tcW w:w="2221" w:type="dxa"/>
+            <w:tcW w:w="2220" w:type="dxa"/>
             <w:tcBorders/>
             <w:shd w:fill="auto" w:val="clear"/>
           </w:tcPr>
@@ -9714,7 +9721,7 @@
         </w:tc>
         <w:tc>
           <w:tcPr>
-            <w:tcW w:w="1532" w:type="dxa"/>
+            <w:tcW w:w="1535" w:type="dxa"/>
             <w:tcBorders/>
             <w:shd w:fill="auto" w:val="clear"/>
           </w:tcPr>
@@ -9762,7 +9769,7 @@
         <w:trPr/>
         <w:tc>
           <w:tcPr>
-            <w:tcW w:w="717" w:type="dxa"/>
+            <w:tcW w:w="716" w:type="dxa"/>
             <w:tcBorders/>
             <w:shd w:fill="auto" w:val="clear"/>
           </w:tcPr>
@@ -9814,7 +9821,7 @@
         </w:tc>
         <w:tc>
           <w:tcPr>
-            <w:tcW w:w="1639" w:type="dxa"/>
+            <w:tcW w:w="1638" w:type="dxa"/>
             <w:tcBorders/>
             <w:shd w:fill="auto" w:val="clear"/>
           </w:tcPr>
@@ -9866,7 +9873,7 @@
         </w:tc>
         <w:tc>
           <w:tcPr>
-            <w:tcW w:w="2221" w:type="dxa"/>
+            <w:tcW w:w="2220" w:type="dxa"/>
             <w:tcBorders/>
             <w:shd w:fill="auto" w:val="clear"/>
           </w:tcPr>
@@ -9892,7 +9899,7 @@
         </w:tc>
         <w:tc>
           <w:tcPr>
-            <w:tcW w:w="1532" w:type="dxa"/>
+            <w:tcW w:w="1535" w:type="dxa"/>
             <w:tcBorders/>
             <w:shd w:fill="auto" w:val="clear"/>
           </w:tcPr>
@@ -9921,7 +9928,7 @@
         <w:trPr/>
         <w:tc>
           <w:tcPr>
-            <w:tcW w:w="717" w:type="dxa"/>
+            <w:tcW w:w="716" w:type="dxa"/>
             <w:tcBorders/>
             <w:shd w:fill="auto" w:val="clear"/>
           </w:tcPr>
@@ -9973,7 +9980,7 @@
         </w:tc>
         <w:tc>
           <w:tcPr>
-            <w:tcW w:w="1639" w:type="dxa"/>
+            <w:tcW w:w="1638" w:type="dxa"/>
             <w:tcBorders/>
             <w:shd w:fill="auto" w:val="clear"/>
           </w:tcPr>
@@ -10025,7 +10032,7 @@
         </w:tc>
         <w:tc>
           <w:tcPr>
-            <w:tcW w:w="2221" w:type="dxa"/>
+            <w:tcW w:w="2220" w:type="dxa"/>
             <w:tcBorders/>
             <w:shd w:fill="auto" w:val="clear"/>
           </w:tcPr>
@@ -10051,7 +10058,7 @@
         </w:tc>
         <w:tc>
           <w:tcPr>
-            <w:tcW w:w="1532" w:type="dxa"/>
+            <w:tcW w:w="1535" w:type="dxa"/>
             <w:tcBorders/>
             <w:shd w:fill="auto" w:val="clear"/>
           </w:tcPr>
@@ -10080,7 +10087,7 @@
         <w:trPr/>
         <w:tc>
           <w:tcPr>
-            <w:tcW w:w="717" w:type="dxa"/>
+            <w:tcW w:w="716" w:type="dxa"/>
             <w:tcBorders/>
             <w:shd w:fill="auto" w:val="clear"/>
           </w:tcPr>
@@ -10132,7 +10139,7 @@
         </w:tc>
         <w:tc>
           <w:tcPr>
-            <w:tcW w:w="1639" w:type="dxa"/>
+            <w:tcW w:w="1638" w:type="dxa"/>
             <w:tcBorders/>
             <w:shd w:fill="auto" w:val="clear"/>
           </w:tcPr>
@@ -10184,7 +10191,7 @@
         </w:tc>
         <w:tc>
           <w:tcPr>
-            <w:tcW w:w="2221" w:type="dxa"/>
+            <w:tcW w:w="2220" w:type="dxa"/>
             <w:tcBorders/>
             <w:shd w:fill="auto" w:val="clear"/>
           </w:tcPr>
@@ -10210,7 +10217,7 @@
         </w:tc>
         <w:tc>
           <w:tcPr>
-            <w:tcW w:w="1532" w:type="dxa"/>
+            <w:tcW w:w="1535" w:type="dxa"/>
             <w:tcBorders/>
             <w:shd w:fill="auto" w:val="clear"/>
           </w:tcPr>
@@ -10239,7 +10246,7 @@
         <w:trPr/>
         <w:tc>
           <w:tcPr>
-            <w:tcW w:w="717" w:type="dxa"/>
+            <w:tcW w:w="716" w:type="dxa"/>
             <w:tcBorders/>
             <w:shd w:fill="auto" w:val="clear"/>
           </w:tcPr>
@@ -10291,7 +10298,7 @@
         </w:tc>
         <w:tc>
           <w:tcPr>
-            <w:tcW w:w="1639" w:type="dxa"/>
+            <w:tcW w:w="1638" w:type="dxa"/>
             <w:tcBorders/>
             <w:shd w:fill="auto" w:val="clear"/>
           </w:tcPr>
@@ -10343,7 +10350,7 @@
         </w:tc>
         <w:tc>
           <w:tcPr>
-            <w:tcW w:w="2221" w:type="dxa"/>
+            <w:tcW w:w="2220" w:type="dxa"/>
             <w:tcBorders/>
             <w:shd w:fill="auto" w:val="clear"/>
           </w:tcPr>
@@ -10369,7 +10376,7 @@
         </w:tc>
         <w:tc>
           <w:tcPr>
-            <w:tcW w:w="1532" w:type="dxa"/>
+            <w:tcW w:w="1535" w:type="dxa"/>
             <w:tcBorders/>
             <w:shd w:fill="auto" w:val="clear"/>
           </w:tcPr>
@@ -10398,7 +10405,7 @@
         <w:trPr/>
         <w:tc>
           <w:tcPr>
-            <w:tcW w:w="717" w:type="dxa"/>
+            <w:tcW w:w="716" w:type="dxa"/>
             <w:tcBorders/>
             <w:shd w:fill="auto" w:val="clear"/>
           </w:tcPr>
@@ -10450,7 +10457,7 @@
         </w:tc>
         <w:tc>
           <w:tcPr>
-            <w:tcW w:w="1639" w:type="dxa"/>
+            <w:tcW w:w="1638" w:type="dxa"/>
             <w:tcBorders/>
             <w:shd w:fill="auto" w:val="clear"/>
           </w:tcPr>
@@ -10502,7 +10509,7 @@
         </w:tc>
         <w:tc>
           <w:tcPr>
-            <w:tcW w:w="2221" w:type="dxa"/>
+            <w:tcW w:w="2220" w:type="dxa"/>
             <w:tcBorders/>
             <w:shd w:fill="auto" w:val="clear"/>
           </w:tcPr>
@@ -10528,7 +10535,7 @@
         </w:tc>
         <w:tc>
           <w:tcPr>
-            <w:tcW w:w="1532" w:type="dxa"/>
+            <w:tcW w:w="1535" w:type="dxa"/>
             <w:tcBorders/>
             <w:shd w:fill="auto" w:val="clear"/>
           </w:tcPr>
@@ -10557,7 +10564,7 @@
         <w:trPr/>
         <w:tc>
           <w:tcPr>
-            <w:tcW w:w="717" w:type="dxa"/>
+            <w:tcW w:w="716" w:type="dxa"/>
             <w:tcBorders/>
             <w:shd w:fill="auto" w:val="clear"/>
           </w:tcPr>
@@ -10609,7 +10616,7 @@
         </w:tc>
         <w:tc>
           <w:tcPr>
-            <w:tcW w:w="1639" w:type="dxa"/>
+            <w:tcW w:w="1638" w:type="dxa"/>
             <w:tcBorders/>
             <w:shd w:fill="auto" w:val="clear"/>
           </w:tcPr>
@@ -10661,7 +10668,7 @@
         </w:tc>
         <w:tc>
           <w:tcPr>
-            <w:tcW w:w="2221" w:type="dxa"/>
+            <w:tcW w:w="2220" w:type="dxa"/>
             <w:tcBorders/>
             <w:shd w:fill="auto" w:val="clear"/>
           </w:tcPr>
@@ -10687,7 +10694,7 @@
         </w:tc>
         <w:tc>
           <w:tcPr>
-            <w:tcW w:w="1532" w:type="dxa"/>
+            <w:tcW w:w="1535" w:type="dxa"/>
             <w:tcBorders/>
             <w:shd w:fill="auto" w:val="clear"/>
           </w:tcPr>
@@ -10716,7 +10723,7 @@
         <w:trPr/>
         <w:tc>
           <w:tcPr>
-            <w:tcW w:w="717" w:type="dxa"/>
+            <w:tcW w:w="716" w:type="dxa"/>
             <w:tcBorders/>
             <w:shd w:fill="auto" w:val="clear"/>
           </w:tcPr>
@@ -10768,7 +10775,7 @@
         </w:tc>
         <w:tc>
           <w:tcPr>
-            <w:tcW w:w="1639" w:type="dxa"/>
+            <w:tcW w:w="1638" w:type="dxa"/>
             <w:tcBorders/>
             <w:shd w:fill="auto" w:val="clear"/>
           </w:tcPr>
@@ -10820,7 +10827,7 @@
         </w:tc>
         <w:tc>
           <w:tcPr>
-            <w:tcW w:w="2221" w:type="dxa"/>
+            <w:tcW w:w="2220" w:type="dxa"/>
             <w:tcBorders/>
             <w:shd w:fill="auto" w:val="clear"/>
           </w:tcPr>
@@ -10846,7 +10853,7 @@
         </w:tc>
         <w:tc>
           <w:tcPr>
-            <w:tcW w:w="1532" w:type="dxa"/>
+            <w:tcW w:w="1535" w:type="dxa"/>
             <w:tcBorders/>
             <w:shd w:fill="auto" w:val="clear"/>
           </w:tcPr>
@@ -12629,7 +12636,7 @@
           <w:color w:val="404040"/>
           <w:sz w:val="22"/>
           <w:szCs w:val="22"/>
-          <w:shd w:fill="FFFFFF" w:val="clear"/>
+          <w:highlight w:val="white"/>
         </w:rPr>
       </w:r>
     </w:p>
@@ -13567,8 +13574,8 @@
           <w:u w:val="single"/>
         </w:rPr>
       </w:pPr>
-      <w:bookmarkStart w:id="11" w:name="_GoBack"/>
-      <w:bookmarkEnd w:id="11"/>
+      <w:bookmarkStart w:id="10" w:name="_GoBack"/>
+      <w:bookmarkEnd w:id="10"/>
       <w:r>
         <w:rPr>
           <w:rFonts w:cs="Arial" w:ascii="Arial" w:hAnsi="Arial"/>
@@ -14204,6 +14211,7 @@
       </w:pPr>
       <w:rPr>
         <w:rFonts w:ascii="Wingdings" w:hAnsi="Wingdings" w:cs="Wingdings" w:hint="default"/>
+        <w:rFonts w:cs="Wingdings"/>
       </w:rPr>
     </w:lvl>
     <w:lvl w:ilvl="3">
@@ -14216,6 +14224,7 @@
       </w:pPr>
       <w:rPr>
         <w:rFonts w:ascii="Symbol" w:hAnsi="Symbol" w:cs="Symbol" w:hint="default"/>
+        <w:rFonts w:cs="Symbol"/>
       </w:rPr>
     </w:lvl>
     <w:lvl w:ilvl="4">
@@ -14241,6 +14250,7 @@
       </w:pPr>
       <w:rPr>
         <w:rFonts w:ascii="Wingdings" w:hAnsi="Wingdings" w:cs="Wingdings" w:hint="default"/>
+        <w:rFonts w:cs="Wingdings"/>
       </w:rPr>
     </w:lvl>
     <w:lvl w:ilvl="6">
@@ -14253,6 +14263,7 @@
       </w:pPr>
       <w:rPr>
         <w:rFonts w:ascii="Symbol" w:hAnsi="Symbol" w:cs="Symbol" w:hint="default"/>
+        <w:rFonts w:cs="Symbol"/>
       </w:rPr>
     </w:lvl>
     <w:lvl w:ilvl="7">
@@ -14278,6 +14289,7 @@
       </w:pPr>
       <w:rPr>
         <w:rFonts w:ascii="Wingdings" w:hAnsi="Wingdings" w:cs="Wingdings" w:hint="default"/>
+        <w:rFonts w:cs="Wingdings"/>
       </w:rPr>
     </w:lvl>
   </w:abstractNum>
@@ -14322,6 +14334,7 @@
       </w:pPr>
       <w:rPr>
         <w:rFonts w:ascii="Wingdings" w:hAnsi="Wingdings" w:cs="Wingdings" w:hint="default"/>
+        <w:rFonts w:cs="Wingdings"/>
       </w:rPr>
     </w:lvl>
     <w:lvl w:ilvl="3">
@@ -14334,6 +14347,7 @@
       </w:pPr>
       <w:rPr>
         <w:rFonts w:ascii="Symbol" w:hAnsi="Symbol" w:cs="Symbol" w:hint="default"/>
+        <w:rFonts w:cs="Symbol"/>
       </w:rPr>
     </w:lvl>
     <w:lvl w:ilvl="4">
@@ -14359,6 +14373,7 @@
       </w:pPr>
       <w:rPr>
         <w:rFonts w:ascii="Wingdings" w:hAnsi="Wingdings" w:cs="Wingdings" w:hint="default"/>
+        <w:rFonts w:cs="Wingdings"/>
       </w:rPr>
     </w:lvl>
     <w:lvl w:ilvl="6">
@@ -14371,6 +14386,7 @@
       </w:pPr>
       <w:rPr>
         <w:rFonts w:ascii="Symbol" w:hAnsi="Symbol" w:cs="Symbol" w:hint="default"/>
+        <w:rFonts w:cs="Symbol"/>
       </w:rPr>
     </w:lvl>
     <w:lvl w:ilvl="7">
@@ -14396,6 +14412,7 @@
       </w:pPr>
       <w:rPr>
         <w:rFonts w:ascii="Wingdings" w:hAnsi="Wingdings" w:cs="Wingdings" w:hint="default"/>
+        <w:rFonts w:cs="Wingdings"/>
       </w:rPr>
     </w:lvl>
   </w:abstractNum>
@@ -14436,6 +14453,7 @@
       </w:pPr>
       <w:rPr>
         <w:rFonts w:ascii="Wingdings" w:hAnsi="Wingdings" w:cs="Wingdings" w:hint="default"/>
+        <w:rFonts w:cs="Wingdings"/>
       </w:rPr>
     </w:lvl>
     <w:lvl w:ilvl="3">
@@ -14448,6 +14466,7 @@
       </w:pPr>
       <w:rPr>
         <w:rFonts w:ascii="Symbol" w:hAnsi="Symbol" w:cs="Symbol" w:hint="default"/>
+        <w:rFonts w:cs="Symbol"/>
       </w:rPr>
     </w:lvl>
     <w:lvl w:ilvl="4">
@@ -14473,6 +14492,7 @@
       </w:pPr>
       <w:rPr>
         <w:rFonts w:ascii="Wingdings" w:hAnsi="Wingdings" w:cs="Wingdings" w:hint="default"/>
+        <w:rFonts w:cs="Wingdings"/>
       </w:rPr>
     </w:lvl>
     <w:lvl w:ilvl="6">
@@ -14485,6 +14505,7 @@
       </w:pPr>
       <w:rPr>
         <w:rFonts w:ascii="Symbol" w:hAnsi="Symbol" w:cs="Symbol" w:hint="default"/>
+        <w:rFonts w:cs="Symbol"/>
       </w:rPr>
     </w:lvl>
     <w:lvl w:ilvl="7">
@@ -14510,6 +14531,7 @@
       </w:pPr>
       <w:rPr>
         <w:rFonts w:ascii="Wingdings" w:hAnsi="Wingdings" w:cs="Wingdings" w:hint="default"/>
+        <w:rFonts w:cs="Wingdings"/>
       </w:rPr>
     </w:lvl>
   </w:abstractNum>
@@ -14550,6 +14572,7 @@
       </w:pPr>
       <w:rPr>
         <w:rFonts w:ascii="Wingdings" w:hAnsi="Wingdings" w:cs="Wingdings" w:hint="default"/>
+        <w:rFonts w:cs="Wingdings"/>
       </w:rPr>
     </w:lvl>
     <w:lvl w:ilvl="3">
@@ -14562,6 +14585,7 @@
       </w:pPr>
       <w:rPr>
         <w:rFonts w:ascii="Symbol" w:hAnsi="Symbol" w:cs="Symbol" w:hint="default"/>
+        <w:rFonts w:cs="Symbol"/>
       </w:rPr>
     </w:lvl>
     <w:lvl w:ilvl="4">
@@ -14587,6 +14611,7 @@
       </w:pPr>
       <w:rPr>
         <w:rFonts w:ascii="Wingdings" w:hAnsi="Wingdings" w:cs="Wingdings" w:hint="default"/>
+        <w:rFonts w:cs="Wingdings"/>
       </w:rPr>
     </w:lvl>
     <w:lvl w:ilvl="6">
@@ -14599,6 +14624,7 @@
       </w:pPr>
       <w:rPr>
         <w:rFonts w:ascii="Symbol" w:hAnsi="Symbol" w:cs="Symbol" w:hint="default"/>
+        <w:rFonts w:cs="Symbol"/>
       </w:rPr>
     </w:lvl>
     <w:lvl w:ilvl="7">
@@ -14624,6 +14650,7 @@
       </w:pPr>
       <w:rPr>
         <w:rFonts w:ascii="Wingdings" w:hAnsi="Wingdings" w:cs="Wingdings" w:hint="default"/>
+        <w:rFonts w:cs="Wingdings"/>
       </w:rPr>
     </w:lvl>
   </w:abstractNum>
@@ -14664,6 +14691,7 @@
       </w:pPr>
       <w:rPr>
         <w:rFonts w:ascii="Wingdings" w:hAnsi="Wingdings" w:cs="Wingdings" w:hint="default"/>
+        <w:rFonts w:cs="Wingdings"/>
       </w:rPr>
     </w:lvl>
     <w:lvl w:ilvl="3">
@@ -14676,6 +14704,7 @@
       </w:pPr>
       <w:rPr>
         <w:rFonts w:ascii="Symbol" w:hAnsi="Symbol" w:cs="Symbol" w:hint="default"/>
+        <w:rFonts w:cs="Symbol"/>
       </w:rPr>
     </w:lvl>
     <w:lvl w:ilvl="4">
@@ -14701,6 +14730,7 @@
       </w:pPr>
       <w:rPr>
         <w:rFonts w:ascii="Wingdings" w:hAnsi="Wingdings" w:cs="Wingdings" w:hint="default"/>
+        <w:rFonts w:cs="Wingdings"/>
       </w:rPr>
     </w:lvl>
     <w:lvl w:ilvl="6">
@@ -14713,6 +14743,7 @@
       </w:pPr>
       <w:rPr>
         <w:rFonts w:ascii="Symbol" w:hAnsi="Symbol" w:cs="Symbol" w:hint="default"/>
+        <w:rFonts w:cs="Symbol"/>
       </w:rPr>
     </w:lvl>
     <w:lvl w:ilvl="7">
@@ -14738,6 +14769,7 @@
       </w:pPr>
       <w:rPr>
         <w:rFonts w:ascii="Wingdings" w:hAnsi="Wingdings" w:cs="Wingdings" w:hint="default"/>
+        <w:rFonts w:cs="Wingdings"/>
       </w:rPr>
     </w:lvl>
   </w:abstractNum>
@@ -14863,7 +14895,6 @@
     <w:rPrDefault>
       <w:rPr>
         <w:rFonts w:ascii="Calibri" w:hAnsi="Calibri" w:eastAsia="Calibri" w:cs="" w:asciiTheme="minorHAnsi" w:cstheme="minorBidi" w:eastAsiaTheme="minorHAnsi" w:hAnsiTheme="minorHAnsi"/>
-        <w:sz w:val="22"/>
         <w:szCs w:val="22"/>
         <w:lang w:val="en-AU" w:eastAsia="en-US" w:bidi="ar-SA"/>
       </w:rPr>
@@ -15701,6 +15732,334 @@
     <w:qFormat/>
     <w:rPr/>
   </w:style>
+  <w:style w:type="character" w:styleId="ListLabel26">
+    <w:name w:val="ListLabel 26"/>
+    <w:qFormat/>
+    <w:rPr>
+      <w:rFonts w:ascii="Arial" w:hAnsi="Arial" w:cs="Arial"/>
+      <w:b w:val="false"/>
+      <w:sz w:val="22"/>
+    </w:rPr>
+  </w:style>
+  <w:style w:type="character" w:styleId="ListLabel27">
+    <w:name w:val="ListLabel 27"/>
+    <w:qFormat/>
+    <w:rPr>
+      <w:rFonts w:cs="Courier New"/>
+    </w:rPr>
+  </w:style>
+  <w:style w:type="character" w:styleId="ListLabel28">
+    <w:name w:val="ListLabel 28"/>
+    <w:qFormat/>
+    <w:rPr>
+      <w:rFonts w:cs="Wingdings"/>
+    </w:rPr>
+  </w:style>
+  <w:style w:type="character" w:styleId="ListLabel29">
+    <w:name w:val="ListLabel 29"/>
+    <w:qFormat/>
+    <w:rPr>
+      <w:rFonts w:cs="Symbol"/>
+    </w:rPr>
+  </w:style>
+  <w:style w:type="character" w:styleId="ListLabel30">
+    <w:name w:val="ListLabel 30"/>
+    <w:qFormat/>
+    <w:rPr>
+      <w:rFonts w:cs="Courier New"/>
+    </w:rPr>
+  </w:style>
+  <w:style w:type="character" w:styleId="ListLabel31">
+    <w:name w:val="ListLabel 31"/>
+    <w:qFormat/>
+    <w:rPr>
+      <w:rFonts w:cs="Wingdings"/>
+    </w:rPr>
+  </w:style>
+  <w:style w:type="character" w:styleId="ListLabel32">
+    <w:name w:val="ListLabel 32"/>
+    <w:qFormat/>
+    <w:rPr>
+      <w:rFonts w:cs="Symbol"/>
+    </w:rPr>
+  </w:style>
+  <w:style w:type="character" w:styleId="ListLabel33">
+    <w:name w:val="ListLabel 33"/>
+    <w:qFormat/>
+    <w:rPr>
+      <w:rFonts w:cs="Courier New"/>
+    </w:rPr>
+  </w:style>
+  <w:style w:type="character" w:styleId="ListLabel34">
+    <w:name w:val="ListLabel 34"/>
+    <w:qFormat/>
+    <w:rPr>
+      <w:rFonts w:cs="Wingdings"/>
+    </w:rPr>
+  </w:style>
+  <w:style w:type="character" w:styleId="ListLabel35">
+    <w:name w:val="ListLabel 35"/>
+    <w:qFormat/>
+    <w:rPr>
+      <w:rFonts w:ascii="Arial" w:hAnsi="Arial" w:cs="Arial"/>
+      <w:b w:val="false"/>
+      <w:color w:val="auto"/>
+      <w:sz w:val="22"/>
+      <w:u w:val="none"/>
+    </w:rPr>
+  </w:style>
+  <w:style w:type="character" w:styleId="ListLabel36">
+    <w:name w:val="ListLabel 36"/>
+    <w:qFormat/>
+    <w:rPr>
+      <w:rFonts w:cs="Courier New"/>
+    </w:rPr>
+  </w:style>
+  <w:style w:type="character" w:styleId="ListLabel37">
+    <w:name w:val="ListLabel 37"/>
+    <w:qFormat/>
+    <w:rPr>
+      <w:rFonts w:cs="Wingdings"/>
+    </w:rPr>
+  </w:style>
+  <w:style w:type="character" w:styleId="ListLabel38">
+    <w:name w:val="ListLabel 38"/>
+    <w:qFormat/>
+    <w:rPr>
+      <w:rFonts w:cs="Symbol"/>
+    </w:rPr>
+  </w:style>
+  <w:style w:type="character" w:styleId="ListLabel39">
+    <w:name w:val="ListLabel 39"/>
+    <w:qFormat/>
+    <w:rPr>
+      <w:rFonts w:cs="Courier New"/>
+    </w:rPr>
+  </w:style>
+  <w:style w:type="character" w:styleId="ListLabel40">
+    <w:name w:val="ListLabel 40"/>
+    <w:qFormat/>
+    <w:rPr>
+      <w:rFonts w:cs="Wingdings"/>
+    </w:rPr>
+  </w:style>
+  <w:style w:type="character" w:styleId="ListLabel41">
+    <w:name w:val="ListLabel 41"/>
+    <w:qFormat/>
+    <w:rPr>
+      <w:rFonts w:cs="Symbol"/>
+    </w:rPr>
+  </w:style>
+  <w:style w:type="character" w:styleId="ListLabel42">
+    <w:name w:val="ListLabel 42"/>
+    <w:qFormat/>
+    <w:rPr>
+      <w:rFonts w:cs="Courier New"/>
+    </w:rPr>
+  </w:style>
+  <w:style w:type="character" w:styleId="ListLabel43">
+    <w:name w:val="ListLabel 43"/>
+    <w:qFormat/>
+    <w:rPr>
+      <w:rFonts w:cs="Wingdings"/>
+    </w:rPr>
+  </w:style>
+  <w:style w:type="character" w:styleId="ListLabel44">
+    <w:name w:val="ListLabel 44"/>
+    <w:qFormat/>
+    <w:rPr>
+      <w:rFonts w:ascii="Arial" w:hAnsi="Arial" w:cs="Arial"/>
+    </w:rPr>
+  </w:style>
+  <w:style w:type="character" w:styleId="ListLabel45">
+    <w:name w:val="ListLabel 45"/>
+    <w:qFormat/>
+    <w:rPr>
+      <w:rFonts w:cs="Courier New"/>
+    </w:rPr>
+  </w:style>
+  <w:style w:type="character" w:styleId="ListLabel46">
+    <w:name w:val="ListLabel 46"/>
+    <w:qFormat/>
+    <w:rPr>
+      <w:rFonts w:cs="Wingdings"/>
+    </w:rPr>
+  </w:style>
+  <w:style w:type="character" w:styleId="ListLabel47">
+    <w:name w:val="ListLabel 47"/>
+    <w:qFormat/>
+    <w:rPr>
+      <w:rFonts w:cs="Symbol"/>
+    </w:rPr>
+  </w:style>
+  <w:style w:type="character" w:styleId="ListLabel48">
+    <w:name w:val="ListLabel 48"/>
+    <w:qFormat/>
+    <w:rPr>
+      <w:rFonts w:cs="Courier New"/>
+    </w:rPr>
+  </w:style>
+  <w:style w:type="character" w:styleId="ListLabel49">
+    <w:name w:val="ListLabel 49"/>
+    <w:qFormat/>
+    <w:rPr>
+      <w:rFonts w:cs="Wingdings"/>
+    </w:rPr>
+  </w:style>
+  <w:style w:type="character" w:styleId="ListLabel50">
+    <w:name w:val="ListLabel 50"/>
+    <w:qFormat/>
+    <w:rPr>
+      <w:rFonts w:cs="Symbol"/>
+    </w:rPr>
+  </w:style>
+  <w:style w:type="character" w:styleId="ListLabel51">
+    <w:name w:val="ListLabel 51"/>
+    <w:qFormat/>
+    <w:rPr>
+      <w:rFonts w:cs="Courier New"/>
+    </w:rPr>
+  </w:style>
+  <w:style w:type="character" w:styleId="ListLabel52">
+    <w:name w:val="ListLabel 52"/>
+    <w:qFormat/>
+    <w:rPr>
+      <w:rFonts w:cs="Wingdings"/>
+    </w:rPr>
+  </w:style>
+  <w:style w:type="character" w:styleId="ListLabel53">
+    <w:name w:val="ListLabel 53"/>
+    <w:qFormat/>
+    <w:rPr>
+      <w:rFonts w:ascii="Arial" w:hAnsi="Arial" w:cs="Arial"/>
+    </w:rPr>
+  </w:style>
+  <w:style w:type="character" w:styleId="ListLabel54">
+    <w:name w:val="ListLabel 54"/>
+    <w:qFormat/>
+    <w:rPr>
+      <w:rFonts w:cs="Courier New"/>
+    </w:rPr>
+  </w:style>
+  <w:style w:type="character" w:styleId="ListLabel55">
+    <w:name w:val="ListLabel 55"/>
+    <w:qFormat/>
+    <w:rPr>
+      <w:rFonts w:cs="Wingdings"/>
+    </w:rPr>
+  </w:style>
+  <w:style w:type="character" w:styleId="ListLabel56">
+    <w:name w:val="ListLabel 56"/>
+    <w:qFormat/>
+    <w:rPr>
+      <w:rFonts w:cs="Symbol"/>
+    </w:rPr>
+  </w:style>
+  <w:style w:type="character" w:styleId="ListLabel57">
+    <w:name w:val="ListLabel 57"/>
+    <w:qFormat/>
+    <w:rPr>
+      <w:rFonts w:cs="Courier New"/>
+    </w:rPr>
+  </w:style>
+  <w:style w:type="character" w:styleId="ListLabel58">
+    <w:name w:val="ListLabel 58"/>
+    <w:qFormat/>
+    <w:rPr>
+      <w:rFonts w:cs="Wingdings"/>
+    </w:rPr>
+  </w:style>
+  <w:style w:type="character" w:styleId="ListLabel59">
+    <w:name w:val="ListLabel 59"/>
+    <w:qFormat/>
+    <w:rPr>
+      <w:rFonts w:cs="Symbol"/>
+    </w:rPr>
+  </w:style>
+  <w:style w:type="character" w:styleId="ListLabel60">
+    <w:name w:val="ListLabel 60"/>
+    <w:qFormat/>
+    <w:rPr>
+      <w:rFonts w:cs="Courier New"/>
+    </w:rPr>
+  </w:style>
+  <w:style w:type="character" w:styleId="ListLabel61">
+    <w:name w:val="ListLabel 61"/>
+    <w:qFormat/>
+    <w:rPr>
+      <w:rFonts w:cs="Wingdings"/>
+    </w:rPr>
+  </w:style>
+  <w:style w:type="character" w:styleId="ListLabel62">
+    <w:name w:val="ListLabel 62"/>
+    <w:qFormat/>
+    <w:rPr>
+      <w:rFonts w:ascii="Arial" w:hAnsi="Arial" w:cs="Arial"/>
+    </w:rPr>
+  </w:style>
+  <w:style w:type="character" w:styleId="ListLabel63">
+    <w:name w:val="ListLabel 63"/>
+    <w:qFormat/>
+    <w:rPr>
+      <w:rFonts w:cs="Courier New"/>
+    </w:rPr>
+  </w:style>
+  <w:style w:type="character" w:styleId="ListLabel64">
+    <w:name w:val="ListLabel 64"/>
+    <w:qFormat/>
+    <w:rPr>
+      <w:rFonts w:cs="Wingdings"/>
+    </w:rPr>
+  </w:style>
+  <w:style w:type="character" w:styleId="ListLabel65">
+    <w:name w:val="ListLabel 65"/>
+    <w:qFormat/>
+    <w:rPr>
+      <w:rFonts w:cs="Symbol"/>
+    </w:rPr>
+  </w:style>
+  <w:style w:type="character" w:styleId="ListLabel66">
+    <w:name w:val="ListLabel 66"/>
+    <w:qFormat/>
+    <w:rPr>
+      <w:rFonts w:cs="Courier New"/>
+    </w:rPr>
+  </w:style>
+  <w:style w:type="character" w:styleId="ListLabel67">
+    <w:name w:val="ListLabel 67"/>
+    <w:qFormat/>
+    <w:rPr>
+      <w:rFonts w:cs="Wingdings"/>
+    </w:rPr>
+  </w:style>
+  <w:style w:type="character" w:styleId="ListLabel68">
+    <w:name w:val="ListLabel 68"/>
+    <w:qFormat/>
+    <w:rPr>
+      <w:rFonts w:cs="Symbol"/>
+    </w:rPr>
+  </w:style>
+  <w:style w:type="character" w:styleId="ListLabel69">
+    <w:name w:val="ListLabel 69"/>
+    <w:qFormat/>
+    <w:rPr>
+      <w:rFonts w:cs="Courier New"/>
+    </w:rPr>
+  </w:style>
+  <w:style w:type="character" w:styleId="ListLabel70">
+    <w:name w:val="ListLabel 70"/>
+    <w:qFormat/>
+    <w:rPr>
+      <w:rFonts w:cs="Wingdings"/>
+    </w:rPr>
+  </w:style>
+  <w:style w:type="character" w:styleId="ListLabel71">
+    <w:name w:val="ListLabel 71"/>
+    <w:qFormat/>
+    <w:rPr>
+      <w:rFonts w:ascii="Arial" w:hAnsi="Arial" w:cs="Arial"/>
+    </w:rPr>
+  </w:style>
   <w:style w:type="paragraph" w:styleId="Heading">
     <w:name w:val="Heading"/>
     <w:basedOn w:val="Normal"/>

</xml_diff>